<commit_message>
working on assignment3 report.
</commit_message>
<xml_diff>
--- a/Assignment3/Info/Assignment_3.docx
+++ b/Assignment3/Info/Assignment_3.docx
@@ -1,6 +1,6 @@
 
 <file path=word/document.xml><?xml version="1.0" encoding="utf-8"?>
-<w:document xmlns:wpc="http://schemas.microsoft.com/office/word/2010/wordprocessingCanvas" xmlns:mo="http://schemas.microsoft.com/office/mac/office/2008/main" xmlns:mc="http://schemas.openxmlformats.org/markup-compatibility/2006" xmlns:mv="urn:schemas-microsoft-com:mac:vml" xmlns:o="urn:schemas-microsoft-com:office:office" xmlns:r="http://schemas.openxmlformats.org/officeDocument/2006/relationships" xmlns:m="http://schemas.openxmlformats.org/officeDocument/2006/math" xmlns:v="urn:schemas-microsoft-com:vml" xmlns:wp14="http://schemas.microsoft.com/office/word/2010/wordprocessingDrawing" xmlns:wp="http://schemas.openxmlformats.org/drawingml/2006/wordprocessingDrawing" xmlns:w10="urn:schemas-microsoft-com:office:word" xmlns:w="http://schemas.openxmlformats.org/wordprocessingml/2006/main" xmlns:w14="http://schemas.microsoft.com/office/word/2010/wordml" xmlns:wpg="http://schemas.microsoft.com/office/word/2010/wordprocessingGroup" xmlns:wpi="http://schemas.microsoft.com/office/word/2010/wordprocessingInk" xmlns:wne="http://schemas.microsoft.com/office/word/2006/wordml" xmlns:wps="http://schemas.microsoft.com/office/word/2010/wordprocessingShape" mc:Ignorable="w14 wp14">
+<w:document xmlns:wpc="http://schemas.microsoft.com/office/word/2010/wordprocessingCanvas" xmlns:mc="http://schemas.openxmlformats.org/markup-compatibility/2006" xmlns:o="urn:schemas-microsoft-com:office:office" xmlns:r="http://schemas.openxmlformats.org/officeDocument/2006/relationships" xmlns:m="http://schemas.openxmlformats.org/officeDocument/2006/math" xmlns:v="urn:schemas-microsoft-com:vml" xmlns:wp14="http://schemas.microsoft.com/office/word/2010/wordprocessingDrawing" xmlns:wp="http://schemas.openxmlformats.org/drawingml/2006/wordprocessingDrawing" xmlns:w10="urn:schemas-microsoft-com:office:word" xmlns:w="http://schemas.openxmlformats.org/wordprocessingml/2006/main" xmlns:w14="http://schemas.microsoft.com/office/word/2010/wordml" xmlns:w15="http://schemas.microsoft.com/office/word/2012/wordml" xmlns:wpg="http://schemas.microsoft.com/office/word/2010/wordprocessingGroup" xmlns:wpi="http://schemas.microsoft.com/office/word/2010/wordprocessingInk" xmlns:wne="http://schemas.microsoft.com/office/word/2006/wordml" xmlns:wps="http://schemas.microsoft.com/office/word/2010/wordprocessingShape" mc:Ignorable="w14 w15 wp14">
   <w:body>
     <w:p>
       <w:pPr>
@@ -281,7 +281,15 @@
           <w:sz w:val="24"/>
           <w:szCs w:val="24"/>
         </w:rPr>
-        <w:t>, and study their performance</w:t>
+        <w:t xml:space="preserve">, and </w:t>
+      </w:r>
+      <w:r>
+        <w:rPr>
+          <w:color w:val="FF0000"/>
+          <w:sz w:val="24"/>
+          <w:szCs w:val="24"/>
+        </w:rPr>
+        <w:t>study their performance</w:t>
       </w:r>
       <w:r>
         <w:rPr>
@@ -297,7 +305,17 @@
           <w:sz w:val="24"/>
           <w:szCs w:val="24"/>
         </w:rPr>
-        <w:t xml:space="preserve">The implementation should include three different versions of the kernels: 1) input matrix A and B are all stored in global memory and kernel computation access data directly from global memory, 2) input matrix A and B are </w:t>
+        <w:t>The implementation should include three different versions of the kernels: 1) input matrix A and B are all stored in global memory and kernel computation acces</w:t>
+      </w:r>
+      <w:bookmarkStart w:id="0" w:name="_GoBack"/>
+      <w:bookmarkEnd w:id="0"/>
+      <w:r>
+        <w:rPr>
+          <w:color w:val="000000"/>
+          <w:sz w:val="24"/>
+          <w:szCs w:val="24"/>
+        </w:rPr>
+        <w:t xml:space="preserve">s data directly from global memory, 2) input matrix A and B are </w:t>
       </w:r>
       <w:r>
         <w:rPr>
@@ -468,7 +486,7 @@
         </w:rPr>
         <w:t>, which literately are the solutions for the two kernels. You may also refer to the CUDA programming guide for the implementation (</w:t>
       </w:r>
-      <w:hyperlink r:id="rId6" w:anchor="shared-memory" w:history="1">
+      <w:hyperlink r:id="rId5" w:anchor="shared-memory" w:history="1">
         <w:r>
           <w:rPr>
             <w:rStyle w:val="Hyperlink"/>
@@ -532,7 +550,7 @@
           <w:sz w:val="24"/>
           <w:szCs w:val="24"/>
         </w:rPr>
-        <w:t>to be a number of power of 2 (64, 128, 256, 512</w:t>
+        <w:t xml:space="preserve">to be a number of power of 2 (64, 128, 256, </w:t>
       </w:r>
       <w:proofErr w:type="gramStart"/>
       <w:r>
@@ -541,7 +559,7 @@
           <w:sz w:val="24"/>
           <w:szCs w:val="24"/>
         </w:rPr>
-        <w:t>, …)</w:t>
+        <w:t>512, …)</w:t>
       </w:r>
       <w:proofErr w:type="gramEnd"/>
       <w:r>
@@ -1272,6 +1290,7 @@
           <w:color w:val="000000"/>
           <w:sz w:val="24"/>
           <w:szCs w:val="24"/>
+          <w:lang w:eastAsia="ja-JP"/>
         </w:rPr>
         <w:drawing>
           <wp:inline distT="0" distB="0" distL="0" distR="0" wp14:anchorId="137B0E6B" wp14:editId="33AB3712">
@@ -1291,7 +1310,7 @@
                     </pic:cNvPicPr>
                   </pic:nvPicPr>
                   <pic:blipFill rotWithShape="1">
-                    <a:blip r:embed="rId7">
+                    <a:blip r:embed="rId6">
                       <a:extLst>
                         <a:ext uri="{28A0092B-C50C-407E-A947-70E740481C1C}">
                           <a14:useLocalDpi xmlns:a14="http://schemas.microsoft.com/office/drawing/2010/main" val="0"/>
@@ -1315,7 +1334,7 @@
                     </a:ln>
                     <a:extLst>
                       <a:ext uri="{53640926-AAD7-44d8-BBD7-CCE9431645EC}">
-                        <a14:shadowObscured xmlns:a14="http://schemas.microsoft.com/office/drawing/2010/main"/>
+                        <a14:shadowObscured xmlns:a14="http://schemas.microsoft.com/office/drawing/2010/main" xmlns:w="http://schemas.openxmlformats.org/wordprocessingml/2006/main" xmlns:w10="urn:schemas-microsoft-com:office:word" xmlns:v="urn:schemas-microsoft-com:vml" xmlns:o="urn:schemas-microsoft-com:office:office" xmlns:mv="urn:schemas-microsoft-com:mac:vml" xmlns:mo="http://schemas.microsoft.com/office/mac/office/2008/main" xmlns=""/>
                       </a:ext>
                     </a:extLst>
                   </pic:spPr>
@@ -1360,7 +1379,7 @@
         </w:rPr>
         <w:t xml:space="preserve"> tool and please refer to the documentation page (</w:t>
       </w:r>
-      <w:hyperlink r:id="rId8" w:anchor="nvprof-overview" w:history="1">
+      <w:hyperlink r:id="rId7" w:anchor="nvprof-overview" w:history="1">
         <w:r>
           <w:rPr>
             <w:rStyle w:val="Hyperlink"/>
@@ -1480,7 +1499,7 @@
         </w:rPr>
         <w:t xml:space="preserve"> (</w:t>
       </w:r>
-      <w:hyperlink r:id="rId9" w:history="1">
+      <w:hyperlink r:id="rId8" w:history="1">
         <w:r>
           <w:rPr>
             <w:rStyle w:val="Hyperlink"/>
@@ -1548,7 +1567,7 @@
         </w:rPr>
         <w:t xml:space="preserve"> X server (</w:t>
       </w:r>
-      <w:hyperlink r:id="rId10" w:history="1">
+      <w:hyperlink r:id="rId9" w:history="1">
         <w:r>
           <w:rPr>
             <w:rStyle w:val="Hyperlink"/>
@@ -1620,7 +1639,7 @@
         </w:rPr>
         <w:t xml:space="preserve"> command will do it. For windows, it depends on the connection client you are using. For putty, refer to </w:t>
       </w:r>
-      <w:hyperlink r:id="rId11" w:history="1">
+      <w:hyperlink r:id="rId10" w:history="1">
         <w:r>
           <w:rPr>
             <w:rStyle w:val="Hyperlink"/>
@@ -2443,25 +2462,7 @@
           <w:sz w:val="24"/>
           <w:szCs w:val="24"/>
         </w:rPr>
-        <w:t xml:space="preserve"> /</w:t>
-      </w:r>
-      <w:proofErr w:type="spellStart"/>
-      <w:r>
-        <w:rPr>
-          <w:color w:val="000000"/>
-          <w:sz w:val="24"/>
-          <w:szCs w:val="24"/>
-        </w:rPr>
-        <w:t>proc</w:t>
-      </w:r>
-      <w:proofErr w:type="spellEnd"/>
-      <w:r>
-        <w:rPr>
-          <w:color w:val="000000"/>
-          <w:sz w:val="24"/>
-          <w:szCs w:val="24"/>
-        </w:rPr>
-        <w:t>/</w:t>
+        <w:t xml:space="preserve"> /proc/</w:t>
       </w:r>
       <w:proofErr w:type="spellStart"/>
       <w:r>
@@ -2503,25 +2504,7 @@
           <w:sz w:val="24"/>
           <w:szCs w:val="24"/>
         </w:rPr>
-        <w:t>cat /</w:t>
-      </w:r>
-      <w:proofErr w:type="spellStart"/>
-      <w:r>
-        <w:rPr>
-          <w:color w:val="000000"/>
-          <w:sz w:val="24"/>
-          <w:szCs w:val="24"/>
-        </w:rPr>
-        <w:t>proc</w:t>
-      </w:r>
-      <w:proofErr w:type="spellEnd"/>
-      <w:r>
-        <w:rPr>
-          <w:color w:val="000000"/>
-          <w:sz w:val="24"/>
-          <w:szCs w:val="24"/>
-        </w:rPr>
-        <w:t>/</w:t>
+        <w:t>cat /proc/</w:t>
       </w:r>
       <w:proofErr w:type="spellStart"/>
       <w:r>
@@ -2539,25 +2522,7 @@
           <w:sz w:val="24"/>
           <w:szCs w:val="24"/>
         </w:rPr>
-        <w:t>” commands will give you CPU/</w:t>
-      </w:r>
-      <w:proofErr w:type="spellStart"/>
-      <w:r>
-        <w:rPr>
-          <w:color w:val="000000"/>
-          <w:sz w:val="24"/>
-          <w:szCs w:val="24"/>
-        </w:rPr>
-        <w:t>mem</w:t>
-      </w:r>
-      <w:proofErr w:type="spellEnd"/>
-      <w:r>
-        <w:rPr>
-          <w:color w:val="000000"/>
-          <w:sz w:val="24"/>
-          <w:szCs w:val="24"/>
-        </w:rPr>
-        <w:t xml:space="preserve"> info and </w:t>
+        <w:t xml:space="preserve">” commands will give you CPU/mem info and </w:t>
       </w:r>
       <w:proofErr w:type="spellStart"/>
       <w:r>
@@ -2725,7 +2690,7 @@
         </w:rPr>
         <w:t xml:space="preserve"> </w:t>
       </w:r>
-      <w:hyperlink r:id="rId12" w:history="1">
+      <w:hyperlink r:id="rId11" w:history="1">
         <w:r>
           <w:rPr>
             <w:rStyle w:val="Hyperlink"/>
@@ -2751,7 +2716,7 @@
         </w:rPr>
         <w:t xml:space="preserve">and </w:t>
       </w:r>
-      <w:hyperlink r:id="rId13" w:history="1">
+      <w:hyperlink r:id="rId12" w:history="1">
         <w:r>
           <w:rPr>
             <w:rStyle w:val="Hyperlink"/>
@@ -2863,25 +2828,7 @@
           <w:sz w:val="24"/>
           <w:szCs w:val="24"/>
         </w:rPr>
-        <w:t xml:space="preserve">. 2008. Benchmarking GPUs to tune dense linear algebra. </w:t>
-      </w:r>
-      <w:proofErr w:type="gramStart"/>
-      <w:r>
-        <w:rPr>
-          <w:color w:val="000000"/>
-          <w:sz w:val="24"/>
-          <w:szCs w:val="24"/>
-        </w:rPr>
-        <w:t>In Proceedings of the 2008 ACM/IEEE conference on Supercomputing (SC '08).</w:t>
-      </w:r>
-      <w:proofErr w:type="gramEnd"/>
-      <w:r>
-        <w:rPr>
-          <w:color w:val="000000"/>
-          <w:sz w:val="24"/>
-          <w:szCs w:val="24"/>
-        </w:rPr>
-        <w:t xml:space="preserve"> IEEE Press, Piscataway, NJ, USA</w:t>
+        <w:t>. 2008. Benchmarking GPUs to tune dense linear algebra. In Proceedings of the 2008 ACM/IEEE conference on Supercomputing (SC '08). IEEE Press, Piscataway, NJ, USA</w:t>
       </w:r>
       <w:proofErr w:type="gramStart"/>
       <w:r>
@@ -3028,7 +2975,6 @@
           <w:sz w:val="24"/>
         </w:rPr>
       </w:pPr>
-      <w:bookmarkStart w:id="0" w:name="_GoBack"/>
       <w:r>
         <w:rPr>
           <w:b/>
@@ -3039,7 +2985,6 @@
         <w:t xml:space="preserve">More info for the assignment: </w:t>
       </w:r>
     </w:p>
-    <w:bookmarkEnd w:id="0"/>
     <w:p>
       <w:pPr>
         <w:shd w:val="clear" w:color="auto" w:fill="FFFFFF"/>
@@ -3072,25 +3017,14 @@
           <w:szCs w:val="20"/>
         </w:rPr>
       </w:pPr>
-      <w:proofErr w:type="gramStart"/>
-      <w:r>
-        <w:rPr>
-          <w:rFonts w:ascii="Arial" w:hAnsi="Arial" w:cs="Arial"/>
-          <w:color w:val="222222"/>
-          <w:sz w:val="20"/>
-          <w:szCs w:val="20"/>
-        </w:rPr>
-        <w:t>matmul</w:t>
-      </w:r>
-      <w:proofErr w:type="gramEnd"/>
-      <w:r>
-        <w:rPr>
-          <w:rFonts w:ascii="Arial" w:hAnsi="Arial" w:cs="Arial"/>
-          <w:color w:val="222222"/>
-          <w:sz w:val="20"/>
-          <w:szCs w:val="20"/>
-        </w:rPr>
-        <w:t>_cuda_v1_vanilla (...); /* warm up the GPU */</w:t>
+      <w:r>
+        <w:rPr>
+          <w:rFonts w:ascii="Arial" w:hAnsi="Arial" w:cs="Arial"/>
+          <w:color w:val="222222"/>
+          <w:sz w:val="20"/>
+          <w:szCs w:val="20"/>
+        </w:rPr>
+        <w:t>matmul_cuda_v1_vanilla (...); /* warm up the GPU */</w:t>
       </w:r>
     </w:p>
     <w:p>
@@ -3104,6 +3038,25 @@
           <w:szCs w:val="20"/>
         </w:rPr>
       </w:pPr>
+      <w:r>
+        <w:rPr>
+          <w:rFonts w:ascii="Arial" w:hAnsi="Arial" w:cs="Arial"/>
+          <w:color w:val="222222"/>
+          <w:sz w:val="20"/>
+          <w:szCs w:val="20"/>
+        </w:rPr>
+        <w:t xml:space="preserve">elapsed_v1 = </w:t>
+      </w:r>
+      <w:proofErr w:type="spellStart"/>
+      <w:r>
+        <w:rPr>
+          <w:rFonts w:ascii="Arial" w:hAnsi="Arial" w:cs="Arial"/>
+          <w:color w:val="222222"/>
+          <w:sz w:val="20"/>
+          <w:szCs w:val="20"/>
+        </w:rPr>
+        <w:t>read_</w:t>
+      </w:r>
       <w:proofErr w:type="gramStart"/>
       <w:r>
         <w:rPr>
@@ -3112,7 +3065,17 @@
           <w:sz w:val="20"/>
           <w:szCs w:val="20"/>
         </w:rPr>
-        <w:t>elapsed</w:t>
+        <w:t>timer</w:t>
+      </w:r>
+      <w:proofErr w:type="spellEnd"/>
+      <w:r>
+        <w:rPr>
+          <w:rFonts w:ascii="Arial" w:hAnsi="Arial" w:cs="Arial"/>
+          <w:color w:val="222222"/>
+          <w:sz w:val="20"/>
+          <w:szCs w:val="20"/>
+        </w:rPr>
+        <w:t>(</w:t>
       </w:r>
       <w:proofErr w:type="gramEnd"/>
       <w:r>
@@ -3122,27 +3085,7 @@
           <w:sz w:val="20"/>
           <w:szCs w:val="20"/>
         </w:rPr>
-        <w:t xml:space="preserve">_v1 = </w:t>
-      </w:r>
-      <w:proofErr w:type="spellStart"/>
-      <w:r>
-        <w:rPr>
-          <w:rFonts w:ascii="Arial" w:hAnsi="Arial" w:cs="Arial"/>
-          <w:color w:val="222222"/>
-          <w:sz w:val="20"/>
-          <w:szCs w:val="20"/>
-        </w:rPr>
-        <w:t>read_timer</w:t>
-      </w:r>
-      <w:proofErr w:type="spellEnd"/>
-      <w:r>
-        <w:rPr>
-          <w:rFonts w:ascii="Arial" w:hAnsi="Arial" w:cs="Arial"/>
-          <w:color w:val="222222"/>
-          <w:sz w:val="20"/>
-          <w:szCs w:val="20"/>
-        </w:rPr>
-        <w:t>();</w:t>
+        <w:t>);</w:t>
       </w:r>
     </w:p>
     <w:p>
@@ -3156,6 +3099,15 @@
           <w:szCs w:val="20"/>
         </w:rPr>
       </w:pPr>
+      <w:r>
+        <w:rPr>
+          <w:rFonts w:ascii="Arial" w:hAnsi="Arial" w:cs="Arial"/>
+          <w:color w:val="222222"/>
+          <w:sz w:val="20"/>
+          <w:szCs w:val="20"/>
+        </w:rPr>
+        <w:t>matmul_cuda_v1_</w:t>
+      </w:r>
       <w:proofErr w:type="gramStart"/>
       <w:r>
         <w:rPr>
@@ -3164,7 +3116,7 @@
           <w:sz w:val="20"/>
           <w:szCs w:val="20"/>
         </w:rPr>
-        <w:t>matmul</w:t>
+        <w:t>vanilla(</w:t>
       </w:r>
       <w:proofErr w:type="gramEnd"/>
       <w:r>
@@ -3174,7 +3126,7 @@
           <w:sz w:val="20"/>
           <w:szCs w:val="20"/>
         </w:rPr>
-        <w:t>_cuda_v1_vanilla( ... )</w:t>
+        <w:t xml:space="preserve"> ... )</w:t>
       </w:r>
     </w:p>
     <w:p>
@@ -3188,6 +3140,25 @@
           <w:szCs w:val="20"/>
         </w:rPr>
       </w:pPr>
+      <w:r>
+        <w:rPr>
+          <w:rFonts w:ascii="Arial" w:hAnsi="Arial" w:cs="Arial"/>
+          <w:color w:val="222222"/>
+          <w:sz w:val="20"/>
+          <w:szCs w:val="20"/>
+        </w:rPr>
+        <w:t>elapsed_v1 = (</w:t>
+      </w:r>
+      <w:proofErr w:type="spellStart"/>
+      <w:r>
+        <w:rPr>
+          <w:rFonts w:ascii="Arial" w:hAnsi="Arial" w:cs="Arial"/>
+          <w:color w:val="222222"/>
+          <w:sz w:val="20"/>
+          <w:szCs w:val="20"/>
+        </w:rPr>
+        <w:t>read_</w:t>
+      </w:r>
       <w:proofErr w:type="gramStart"/>
       <w:r>
         <w:rPr>
@@ -3196,7 +3167,17 @@
           <w:sz w:val="20"/>
           <w:szCs w:val="20"/>
         </w:rPr>
-        <w:t>elapsed</w:t>
+        <w:t>timer</w:t>
+      </w:r>
+      <w:proofErr w:type="spellEnd"/>
+      <w:r>
+        <w:rPr>
+          <w:rFonts w:ascii="Arial" w:hAnsi="Arial" w:cs="Arial"/>
+          <w:color w:val="222222"/>
+          <w:sz w:val="20"/>
+          <w:szCs w:val="20"/>
+        </w:rPr>
+        <w:t>(</w:t>
       </w:r>
       <w:proofErr w:type="gramEnd"/>
       <w:r>
@@ -3206,27 +3187,7 @@
           <w:sz w:val="20"/>
           <w:szCs w:val="20"/>
         </w:rPr>
-        <w:t>_v1 = (</w:t>
-      </w:r>
-      <w:proofErr w:type="spellStart"/>
-      <w:r>
-        <w:rPr>
-          <w:rFonts w:ascii="Arial" w:hAnsi="Arial" w:cs="Arial"/>
-          <w:color w:val="222222"/>
-          <w:sz w:val="20"/>
-          <w:szCs w:val="20"/>
-        </w:rPr>
-        <w:t>read_timer</w:t>
-      </w:r>
-      <w:proofErr w:type="spellEnd"/>
-      <w:r>
-        <w:rPr>
-          <w:rFonts w:ascii="Arial" w:hAnsi="Arial" w:cs="Arial"/>
-          <w:color w:val="222222"/>
-          <w:sz w:val="20"/>
-          <w:szCs w:val="20"/>
-        </w:rPr>
-        <w:t>() - elapsed_v1);</w:t>
+        <w:t>) - elapsed_v1);</w:t>
       </w:r>
     </w:p>
     <w:p>
@@ -3252,25 +3213,14 @@
           <w:szCs w:val="20"/>
         </w:rPr>
       </w:pPr>
-      <w:proofErr w:type="gramStart"/>
-      <w:r>
-        <w:rPr>
-          <w:rFonts w:ascii="Arial" w:hAnsi="Arial" w:cs="Arial"/>
-          <w:color w:val="222222"/>
-          <w:sz w:val="20"/>
-          <w:szCs w:val="20"/>
-        </w:rPr>
-        <w:t>matmul</w:t>
-      </w:r>
-      <w:proofErr w:type="gramEnd"/>
-      <w:r>
-        <w:rPr>
-          <w:rFonts w:ascii="Arial" w:hAnsi="Arial" w:cs="Arial"/>
-          <w:color w:val="222222"/>
-          <w:sz w:val="20"/>
-          <w:szCs w:val="20"/>
-        </w:rPr>
-        <w:t>_cuda_v2_shmem (...); /* warm up the GPU */</w:t>
+      <w:r>
+        <w:rPr>
+          <w:rFonts w:ascii="Arial" w:hAnsi="Arial" w:cs="Arial"/>
+          <w:color w:val="222222"/>
+          <w:sz w:val="20"/>
+          <w:szCs w:val="20"/>
+        </w:rPr>
+        <w:t>matmul_cuda_v2_shmem (...); /* warm up the GPU */</w:t>
       </w:r>
     </w:p>
     <w:p>
@@ -3284,6 +3234,25 @@
           <w:szCs w:val="20"/>
         </w:rPr>
       </w:pPr>
+      <w:r>
+        <w:rPr>
+          <w:rFonts w:ascii="Arial" w:hAnsi="Arial" w:cs="Arial"/>
+          <w:color w:val="222222"/>
+          <w:sz w:val="20"/>
+          <w:szCs w:val="20"/>
+        </w:rPr>
+        <w:t xml:space="preserve">elapsed_v2 = </w:t>
+      </w:r>
+      <w:proofErr w:type="spellStart"/>
+      <w:r>
+        <w:rPr>
+          <w:rFonts w:ascii="Arial" w:hAnsi="Arial" w:cs="Arial"/>
+          <w:color w:val="222222"/>
+          <w:sz w:val="20"/>
+          <w:szCs w:val="20"/>
+        </w:rPr>
+        <w:t>read_</w:t>
+      </w:r>
       <w:proofErr w:type="gramStart"/>
       <w:r>
         <w:rPr>
@@ -3292,7 +3261,17 @@
           <w:sz w:val="20"/>
           <w:szCs w:val="20"/>
         </w:rPr>
-        <w:t>elapsed</w:t>
+        <w:t>timer</w:t>
+      </w:r>
+      <w:proofErr w:type="spellEnd"/>
+      <w:r>
+        <w:rPr>
+          <w:rFonts w:ascii="Arial" w:hAnsi="Arial" w:cs="Arial"/>
+          <w:color w:val="222222"/>
+          <w:sz w:val="20"/>
+          <w:szCs w:val="20"/>
+        </w:rPr>
+        <w:t>(</w:t>
       </w:r>
       <w:proofErr w:type="gramEnd"/>
       <w:r>
@@ -3302,27 +3281,7 @@
           <w:sz w:val="20"/>
           <w:szCs w:val="20"/>
         </w:rPr>
-        <w:t xml:space="preserve">_v2 = </w:t>
-      </w:r>
-      <w:proofErr w:type="spellStart"/>
-      <w:r>
-        <w:rPr>
-          <w:rFonts w:ascii="Arial" w:hAnsi="Arial" w:cs="Arial"/>
-          <w:color w:val="222222"/>
-          <w:sz w:val="20"/>
-          <w:szCs w:val="20"/>
-        </w:rPr>
-        <w:t>read_timer</w:t>
-      </w:r>
-      <w:proofErr w:type="spellEnd"/>
-      <w:r>
-        <w:rPr>
-          <w:rFonts w:ascii="Arial" w:hAnsi="Arial" w:cs="Arial"/>
-          <w:color w:val="222222"/>
-          <w:sz w:val="20"/>
-          <w:szCs w:val="20"/>
-        </w:rPr>
-        <w:t>();</w:t>
+        <w:t>);</w:t>
       </w:r>
     </w:p>
     <w:p>
@@ -3336,6 +3295,15 @@
           <w:szCs w:val="20"/>
         </w:rPr>
       </w:pPr>
+      <w:r>
+        <w:rPr>
+          <w:rFonts w:ascii="Arial" w:hAnsi="Arial" w:cs="Arial"/>
+          <w:color w:val="222222"/>
+          <w:sz w:val="20"/>
+          <w:szCs w:val="20"/>
+        </w:rPr>
+        <w:t>matmul_cuda_v2_</w:t>
+      </w:r>
       <w:proofErr w:type="gramStart"/>
       <w:r>
         <w:rPr>
@@ -3344,7 +3312,7 @@
           <w:sz w:val="20"/>
           <w:szCs w:val="20"/>
         </w:rPr>
-        <w:t>matmul</w:t>
+        <w:t>shmem(</w:t>
       </w:r>
       <w:proofErr w:type="gramEnd"/>
       <w:r>
@@ -3354,7 +3322,7 @@
           <w:sz w:val="20"/>
           <w:szCs w:val="20"/>
         </w:rPr>
-        <w:t>_cuda_v2_shmem( ... )</w:t>
+        <w:t xml:space="preserve"> ... )</w:t>
       </w:r>
     </w:p>
     <w:p>
@@ -3368,6 +3336,25 @@
           <w:szCs w:val="20"/>
         </w:rPr>
       </w:pPr>
+      <w:r>
+        <w:rPr>
+          <w:rFonts w:ascii="Arial" w:hAnsi="Arial" w:cs="Arial"/>
+          <w:color w:val="222222"/>
+          <w:sz w:val="20"/>
+          <w:szCs w:val="20"/>
+        </w:rPr>
+        <w:t>elapsed_v2 = (</w:t>
+      </w:r>
+      <w:proofErr w:type="spellStart"/>
+      <w:r>
+        <w:rPr>
+          <w:rFonts w:ascii="Arial" w:hAnsi="Arial" w:cs="Arial"/>
+          <w:color w:val="222222"/>
+          <w:sz w:val="20"/>
+          <w:szCs w:val="20"/>
+        </w:rPr>
+        <w:t>read_</w:t>
+      </w:r>
       <w:proofErr w:type="gramStart"/>
       <w:r>
         <w:rPr>
@@ -3376,7 +3363,17 @@
           <w:sz w:val="20"/>
           <w:szCs w:val="20"/>
         </w:rPr>
-        <w:t>elapsed</w:t>
+        <w:t>timer</w:t>
+      </w:r>
+      <w:proofErr w:type="spellEnd"/>
+      <w:r>
+        <w:rPr>
+          <w:rFonts w:ascii="Arial" w:hAnsi="Arial" w:cs="Arial"/>
+          <w:color w:val="222222"/>
+          <w:sz w:val="20"/>
+          <w:szCs w:val="20"/>
+        </w:rPr>
+        <w:t>(</w:t>
       </w:r>
       <w:proofErr w:type="gramEnd"/>
       <w:r>
@@ -3386,27 +3383,7 @@
           <w:sz w:val="20"/>
           <w:szCs w:val="20"/>
         </w:rPr>
-        <w:t>_v2 = (</w:t>
-      </w:r>
-      <w:proofErr w:type="spellStart"/>
-      <w:r>
-        <w:rPr>
-          <w:rFonts w:ascii="Arial" w:hAnsi="Arial" w:cs="Arial"/>
-          <w:color w:val="222222"/>
-          <w:sz w:val="20"/>
-          <w:szCs w:val="20"/>
-        </w:rPr>
-        <w:t>read_timer</w:t>
-      </w:r>
-      <w:proofErr w:type="spellEnd"/>
-      <w:r>
-        <w:rPr>
-          <w:rFonts w:ascii="Arial" w:hAnsi="Arial" w:cs="Arial"/>
-          <w:color w:val="222222"/>
-          <w:sz w:val="20"/>
-          <w:szCs w:val="20"/>
-        </w:rPr>
-        <w:t>() - elapsed_v2);</w:t>
+        <w:t>) - elapsed_v2);</w:t>
       </w:r>
     </w:p>
     <w:p>
@@ -3432,25 +3409,14 @@
           <w:szCs w:val="20"/>
         </w:rPr>
       </w:pPr>
-      <w:proofErr w:type="gramStart"/>
-      <w:r>
-        <w:rPr>
-          <w:rFonts w:ascii="Arial" w:hAnsi="Arial" w:cs="Arial"/>
-          <w:color w:val="222222"/>
-          <w:sz w:val="20"/>
-          <w:szCs w:val="20"/>
-        </w:rPr>
-        <w:t>matmul</w:t>
-      </w:r>
-      <w:proofErr w:type="gramEnd"/>
-      <w:r>
-        <w:rPr>
-          <w:rFonts w:ascii="Arial" w:hAnsi="Arial" w:cs="Arial"/>
-          <w:color w:val="222222"/>
-          <w:sz w:val="20"/>
-          <w:szCs w:val="20"/>
-        </w:rPr>
-        <w:t>_cuda_v3_cublas (...); /* warm up the GPU */</w:t>
+      <w:r>
+        <w:rPr>
+          <w:rFonts w:ascii="Arial" w:hAnsi="Arial" w:cs="Arial"/>
+          <w:color w:val="222222"/>
+          <w:sz w:val="20"/>
+          <w:szCs w:val="20"/>
+        </w:rPr>
+        <w:t>matmul_cuda_v3_cublas (...); /* warm up the GPU */</w:t>
       </w:r>
     </w:p>
     <w:p>
@@ -3464,6 +3430,25 @@
           <w:szCs w:val="20"/>
         </w:rPr>
       </w:pPr>
+      <w:r>
+        <w:rPr>
+          <w:rFonts w:ascii="Arial" w:hAnsi="Arial" w:cs="Arial"/>
+          <w:color w:val="222222"/>
+          <w:sz w:val="20"/>
+          <w:szCs w:val="20"/>
+        </w:rPr>
+        <w:t xml:space="preserve">elapsed_v3 = </w:t>
+      </w:r>
+      <w:proofErr w:type="spellStart"/>
+      <w:r>
+        <w:rPr>
+          <w:rFonts w:ascii="Arial" w:hAnsi="Arial" w:cs="Arial"/>
+          <w:color w:val="222222"/>
+          <w:sz w:val="20"/>
+          <w:szCs w:val="20"/>
+        </w:rPr>
+        <w:t>read_</w:t>
+      </w:r>
       <w:proofErr w:type="gramStart"/>
       <w:r>
         <w:rPr>
@@ -3472,7 +3457,17 @@
           <w:sz w:val="20"/>
           <w:szCs w:val="20"/>
         </w:rPr>
-        <w:t>elapsed</w:t>
+        <w:t>timer</w:t>
+      </w:r>
+      <w:proofErr w:type="spellEnd"/>
+      <w:r>
+        <w:rPr>
+          <w:rFonts w:ascii="Arial" w:hAnsi="Arial" w:cs="Arial"/>
+          <w:color w:val="222222"/>
+          <w:sz w:val="20"/>
+          <w:szCs w:val="20"/>
+        </w:rPr>
+        <w:t>(</w:t>
       </w:r>
       <w:proofErr w:type="gramEnd"/>
       <w:r>
@@ -3482,27 +3477,7 @@
           <w:sz w:val="20"/>
           <w:szCs w:val="20"/>
         </w:rPr>
-        <w:t xml:space="preserve">_v3 = </w:t>
-      </w:r>
-      <w:proofErr w:type="spellStart"/>
-      <w:r>
-        <w:rPr>
-          <w:rFonts w:ascii="Arial" w:hAnsi="Arial" w:cs="Arial"/>
-          <w:color w:val="222222"/>
-          <w:sz w:val="20"/>
-          <w:szCs w:val="20"/>
-        </w:rPr>
-        <w:t>read_timer</w:t>
-      </w:r>
-      <w:proofErr w:type="spellEnd"/>
-      <w:r>
-        <w:rPr>
-          <w:rFonts w:ascii="Arial" w:hAnsi="Arial" w:cs="Arial"/>
-          <w:color w:val="222222"/>
-          <w:sz w:val="20"/>
-          <w:szCs w:val="20"/>
-        </w:rPr>
-        <w:t>();</w:t>
+        <w:t>);</w:t>
       </w:r>
     </w:p>
     <w:p>
@@ -3516,6 +3491,15 @@
           <w:szCs w:val="20"/>
         </w:rPr>
       </w:pPr>
+      <w:r>
+        <w:rPr>
+          <w:rFonts w:ascii="Arial" w:hAnsi="Arial" w:cs="Arial"/>
+          <w:color w:val="222222"/>
+          <w:sz w:val="20"/>
+          <w:szCs w:val="20"/>
+        </w:rPr>
+        <w:t>matmul_cuda_v3_</w:t>
+      </w:r>
       <w:proofErr w:type="gramStart"/>
       <w:r>
         <w:rPr>
@@ -3524,7 +3508,7 @@
           <w:sz w:val="20"/>
           <w:szCs w:val="20"/>
         </w:rPr>
-        <w:t>matmul</w:t>
+        <w:t>shmem(</w:t>
       </w:r>
       <w:proofErr w:type="gramEnd"/>
       <w:r>
@@ -3534,7 +3518,7 @@
           <w:sz w:val="20"/>
           <w:szCs w:val="20"/>
         </w:rPr>
-        <w:t>_cuda_v3_shmem( ... )</w:t>
+        <w:t xml:space="preserve"> ... )</w:t>
       </w:r>
     </w:p>
     <w:p>
@@ -3548,6 +3532,25 @@
           <w:szCs w:val="20"/>
         </w:rPr>
       </w:pPr>
+      <w:r>
+        <w:rPr>
+          <w:rFonts w:ascii="Arial" w:hAnsi="Arial" w:cs="Arial"/>
+          <w:color w:val="222222"/>
+          <w:sz w:val="20"/>
+          <w:szCs w:val="20"/>
+        </w:rPr>
+        <w:t>elapsed_v3 = (</w:t>
+      </w:r>
+      <w:proofErr w:type="spellStart"/>
+      <w:r>
+        <w:rPr>
+          <w:rFonts w:ascii="Arial" w:hAnsi="Arial" w:cs="Arial"/>
+          <w:color w:val="222222"/>
+          <w:sz w:val="20"/>
+          <w:szCs w:val="20"/>
+        </w:rPr>
+        <w:t>read_</w:t>
+      </w:r>
       <w:proofErr w:type="gramStart"/>
       <w:r>
         <w:rPr>
@@ -3556,7 +3559,17 @@
           <w:sz w:val="20"/>
           <w:szCs w:val="20"/>
         </w:rPr>
-        <w:t>elapsed</w:t>
+        <w:t>timer</w:t>
+      </w:r>
+      <w:proofErr w:type="spellEnd"/>
+      <w:r>
+        <w:rPr>
+          <w:rFonts w:ascii="Arial" w:hAnsi="Arial" w:cs="Arial"/>
+          <w:color w:val="222222"/>
+          <w:sz w:val="20"/>
+          <w:szCs w:val="20"/>
+        </w:rPr>
+        <w:t>(</w:t>
       </w:r>
       <w:proofErr w:type="gramEnd"/>
       <w:r>
@@ -3566,27 +3579,7 @@
           <w:sz w:val="20"/>
           <w:szCs w:val="20"/>
         </w:rPr>
-        <w:t>_v3 = (</w:t>
-      </w:r>
-      <w:proofErr w:type="spellStart"/>
-      <w:r>
-        <w:rPr>
-          <w:rFonts w:ascii="Arial" w:hAnsi="Arial" w:cs="Arial"/>
-          <w:color w:val="222222"/>
-          <w:sz w:val="20"/>
-          <w:szCs w:val="20"/>
-        </w:rPr>
-        <w:t>read_timer</w:t>
-      </w:r>
-      <w:proofErr w:type="spellEnd"/>
-      <w:r>
-        <w:rPr>
-          <w:rFonts w:ascii="Arial" w:hAnsi="Arial" w:cs="Arial"/>
-          <w:color w:val="222222"/>
-          <w:sz w:val="20"/>
-          <w:szCs w:val="20"/>
-        </w:rPr>
-        <w:t>() - elapsed_v3);</w:t>
+        <w:t>) - elapsed_v3);</w:t>
       </w:r>
     </w:p>
     <w:p>
@@ -3782,7 +3775,7 @@
           <w:sz w:val="20"/>
           <w:szCs w:val="20"/>
         </w:rPr>
-        <w:t xml:space="preserve">       Min       </w:t>
+        <w:t xml:space="preserve">       Min       Max</w:t>
       </w:r>
       <w:proofErr w:type="gramStart"/>
       <w:r>
@@ -3792,7 +3785,7 @@
           <w:sz w:val="20"/>
           <w:szCs w:val="20"/>
         </w:rPr>
-        <w:t>Max  Name</w:t>
+        <w:t>  Name</w:t>
       </w:r>
       <w:proofErr w:type="gramEnd"/>
     </w:p>
@@ -3814,7 +3807,7 @@
           <w:sz w:val="20"/>
           <w:szCs w:val="20"/>
         </w:rPr>
-        <w:t> 95.30</w:t>
+        <w:t> 95.30%</w:t>
       </w:r>
       <w:proofErr w:type="gramStart"/>
       <w:r>
@@ -3824,7 +3817,7 @@
           <w:sz w:val="20"/>
           <w:szCs w:val="20"/>
         </w:rPr>
-        <w:t>%  8.1613ms</w:t>
+        <w:t>  8.1613ms</w:t>
       </w:r>
       <w:proofErr w:type="gramEnd"/>
       <w:r>
@@ -3834,47 +3827,7 @@
           <w:sz w:val="20"/>
           <w:szCs w:val="20"/>
         </w:rPr>
-        <w:t>        31  263.27us  259.57us  267.76us  void magma_lds128_sgemm_kernel&lt;</w:t>
-      </w:r>
-      <w:proofErr w:type="spellStart"/>
-      <w:r>
-        <w:rPr>
-          <w:rFonts w:ascii="Arial" w:hAnsi="Arial" w:cs="Arial"/>
-          <w:color w:val="222222"/>
-          <w:sz w:val="20"/>
-          <w:szCs w:val="20"/>
-        </w:rPr>
-        <w:t>bool</w:t>
-      </w:r>
-      <w:proofErr w:type="spellEnd"/>
-      <w:r>
-        <w:rPr>
-          <w:rFonts w:ascii="Arial" w:hAnsi="Arial" w:cs="Arial"/>
-          <w:color w:val="222222"/>
-          <w:sz w:val="20"/>
-          <w:szCs w:val="20"/>
-        </w:rPr>
-        <w:t xml:space="preserve">=0, </w:t>
-      </w:r>
-      <w:proofErr w:type="spellStart"/>
-      <w:r>
-        <w:rPr>
-          <w:rFonts w:ascii="Arial" w:hAnsi="Arial" w:cs="Arial"/>
-          <w:color w:val="222222"/>
-          <w:sz w:val="20"/>
-          <w:szCs w:val="20"/>
-        </w:rPr>
-        <w:t>bool</w:t>
-      </w:r>
-      <w:proofErr w:type="spellEnd"/>
-      <w:r>
-        <w:rPr>
-          <w:rFonts w:ascii="Arial" w:hAnsi="Arial" w:cs="Arial"/>
-          <w:color w:val="222222"/>
-          <w:sz w:val="20"/>
-          <w:szCs w:val="20"/>
-        </w:rPr>
-        <w:t xml:space="preserve">=0, </w:t>
+        <w:t xml:space="preserve">        31  263.27us  259.57us  267.76us  void magma_lds128_sgemm_kernel&lt;bool=0, bool=0, </w:t>
       </w:r>
       <w:proofErr w:type="spellStart"/>
       <w:r>
@@ -4255,7 +4208,7 @@
           <w:sz w:val="20"/>
           <w:szCs w:val="20"/>
         </w:rPr>
-        <w:t>  3.21</w:t>
+        <w:t>  3.21%</w:t>
       </w:r>
       <w:proofErr w:type="gramStart"/>
       <w:r>
@@ -4265,7 +4218,7 @@
           <w:sz w:val="20"/>
           <w:szCs w:val="20"/>
         </w:rPr>
-        <w:t>%  275.17us</w:t>
+        <w:t>  275.17us</w:t>
       </w:r>
       <w:proofErr w:type="gramEnd"/>
       <w:r>
@@ -4336,7 +4289,7 @@
           <w:sz w:val="20"/>
           <w:szCs w:val="20"/>
         </w:rPr>
-        <w:t>  1.49</w:t>
+        <w:t>  1.49%</w:t>
       </w:r>
       <w:proofErr w:type="gramStart"/>
       <w:r>
@@ -4346,7 +4299,7 @@
           <w:sz w:val="20"/>
           <w:szCs w:val="20"/>
         </w:rPr>
-        <w:t>%  127.58us</w:t>
+        <w:t>  127.58us</w:t>
       </w:r>
       <w:proofErr w:type="gramEnd"/>
       <w:r>
@@ -4356,7 +4309,47 @@
           <w:sz w:val="20"/>
           <w:szCs w:val="20"/>
         </w:rPr>
-        <w:t xml:space="preserve">         1  127.58us  127.58us  127.58us  [CUDA </w:t>
+        <w:t xml:space="preserve">         1  127.58us  </w:t>
+      </w:r>
+      <w:proofErr w:type="spellStart"/>
+      <w:r>
+        <w:rPr>
+          <w:rFonts w:ascii="Arial" w:hAnsi="Arial" w:cs="Arial"/>
+          <w:color w:val="222222"/>
+          <w:sz w:val="20"/>
+          <w:szCs w:val="20"/>
+        </w:rPr>
+        <w:t>127.58us</w:t>
+      </w:r>
+      <w:proofErr w:type="spellEnd"/>
+      <w:r>
+        <w:rPr>
+          <w:rFonts w:ascii="Arial" w:hAnsi="Arial" w:cs="Arial"/>
+          <w:color w:val="222222"/>
+          <w:sz w:val="20"/>
+          <w:szCs w:val="20"/>
+        </w:rPr>
+        <w:t xml:space="preserve">  </w:t>
+      </w:r>
+      <w:proofErr w:type="spellStart"/>
+      <w:r>
+        <w:rPr>
+          <w:rFonts w:ascii="Arial" w:hAnsi="Arial" w:cs="Arial"/>
+          <w:color w:val="222222"/>
+          <w:sz w:val="20"/>
+          <w:szCs w:val="20"/>
+        </w:rPr>
+        <w:t>127.58us</w:t>
+      </w:r>
+      <w:proofErr w:type="spellEnd"/>
+      <w:r>
+        <w:rPr>
+          <w:rFonts w:ascii="Arial" w:hAnsi="Arial" w:cs="Arial"/>
+          <w:color w:val="222222"/>
+          <w:sz w:val="20"/>
+          <w:szCs w:val="20"/>
+        </w:rPr>
+        <w:t xml:space="preserve">  [CUDA </w:t>
       </w:r>
       <w:proofErr w:type="spellStart"/>
       <w:r>
@@ -4482,7 +4475,7 @@
           <w:sz w:val="20"/>
           <w:szCs w:val="20"/>
         </w:rPr>
-        <w:t xml:space="preserve">       Min       </w:t>
+        <w:t xml:space="preserve">       Min       Max</w:t>
       </w:r>
       <w:proofErr w:type="gramStart"/>
       <w:r>
@@ -4492,7 +4485,7 @@
           <w:sz w:val="20"/>
           <w:szCs w:val="20"/>
         </w:rPr>
-        <w:t>Max  Name</w:t>
+        <w:t>  Name</w:t>
       </w:r>
       <w:proofErr w:type="gramEnd"/>
     </w:p>
@@ -4514,7 +4507,7 @@
           <w:sz w:val="20"/>
           <w:szCs w:val="20"/>
         </w:rPr>
-        <w:t> 46.87</w:t>
+        <w:t> 46.87%</w:t>
       </w:r>
       <w:proofErr w:type="gramStart"/>
       <w:r>
@@ -4524,7 +4517,7 @@
           <w:sz w:val="20"/>
           <w:szCs w:val="20"/>
         </w:rPr>
-        <w:t>%  169.19ms</w:t>
+        <w:t>  169.19ms</w:t>
       </w:r>
       <w:proofErr w:type="gramEnd"/>
       <w:r>
@@ -4566,7 +4559,7 @@
           <w:sz w:val="20"/>
           <w:szCs w:val="20"/>
         </w:rPr>
-        <w:t> 25.98</w:t>
+        <w:t> 25.98%</w:t>
       </w:r>
       <w:proofErr w:type="gramStart"/>
       <w:r>
@@ -4576,7 +4569,7 @@
           <w:sz w:val="20"/>
           <w:szCs w:val="20"/>
         </w:rPr>
-        <w:t>%  93.788ms</w:t>
+        <w:t>  93.788ms</w:t>
       </w:r>
       <w:proofErr w:type="gramEnd"/>
       <w:r>
@@ -4586,7 +4579,47 @@
           <w:sz w:val="20"/>
           <w:szCs w:val="20"/>
         </w:rPr>
-        <w:t xml:space="preserve">         1  93.788ms  93.788ms  93.788ms  </w:t>
+        <w:t xml:space="preserve">         1  93.788ms  </w:t>
+      </w:r>
+      <w:proofErr w:type="spellStart"/>
+      <w:r>
+        <w:rPr>
+          <w:rFonts w:ascii="Arial" w:hAnsi="Arial" w:cs="Arial"/>
+          <w:color w:val="222222"/>
+          <w:sz w:val="20"/>
+          <w:szCs w:val="20"/>
+        </w:rPr>
+        <w:t>93.788ms</w:t>
+      </w:r>
+      <w:proofErr w:type="spellEnd"/>
+      <w:r>
+        <w:rPr>
+          <w:rFonts w:ascii="Arial" w:hAnsi="Arial" w:cs="Arial"/>
+          <w:color w:val="222222"/>
+          <w:sz w:val="20"/>
+          <w:szCs w:val="20"/>
+        </w:rPr>
+        <w:t xml:space="preserve">  </w:t>
+      </w:r>
+      <w:proofErr w:type="spellStart"/>
+      <w:r>
+        <w:rPr>
+          <w:rFonts w:ascii="Arial" w:hAnsi="Arial" w:cs="Arial"/>
+          <w:color w:val="222222"/>
+          <w:sz w:val="20"/>
+          <w:szCs w:val="20"/>
+        </w:rPr>
+        <w:t>93.788ms</w:t>
+      </w:r>
+      <w:proofErr w:type="spellEnd"/>
+      <w:r>
+        <w:rPr>
+          <w:rFonts w:ascii="Arial" w:hAnsi="Arial" w:cs="Arial"/>
+          <w:color w:val="222222"/>
+          <w:sz w:val="20"/>
+          <w:szCs w:val="20"/>
+        </w:rPr>
+        <w:t xml:space="preserve">  </w:t>
       </w:r>
       <w:proofErr w:type="spellStart"/>
       <w:r>
@@ -4797,8 +4830,8 @@
 </file>
 
 <file path=word/numbering.xml><?xml version="1.0" encoding="utf-8"?>
-<w:numbering xmlns:wpc="http://schemas.microsoft.com/office/word/2010/wordprocessingCanvas" xmlns:mo="http://schemas.microsoft.com/office/mac/office/2008/main" xmlns:mc="http://schemas.openxmlformats.org/markup-compatibility/2006" xmlns:mv="urn:schemas-microsoft-com:mac:vml" xmlns:o="urn:schemas-microsoft-com:office:office" xmlns:r="http://schemas.openxmlformats.org/officeDocument/2006/relationships" xmlns:m="http://schemas.openxmlformats.org/officeDocument/2006/math" xmlns:v="urn:schemas-microsoft-com:vml" xmlns:wp14="http://schemas.microsoft.com/office/word/2010/wordprocessingDrawing" xmlns:wp="http://schemas.openxmlformats.org/drawingml/2006/wordprocessingDrawing" xmlns:w10="urn:schemas-microsoft-com:office:word" xmlns:w="http://schemas.openxmlformats.org/wordprocessingml/2006/main" xmlns:w14="http://schemas.microsoft.com/office/word/2010/wordml" xmlns:wpg="http://schemas.microsoft.com/office/word/2010/wordprocessingGroup" xmlns:wpi="http://schemas.microsoft.com/office/word/2010/wordprocessingInk" xmlns:wne="http://schemas.microsoft.com/office/word/2006/wordml" xmlns:wps="http://schemas.microsoft.com/office/word/2010/wordprocessingShape" mc:Ignorable="w14 wp14">
-  <w:abstractNum w:abstractNumId="0">
+<w:numbering xmlns:wpc="http://schemas.microsoft.com/office/word/2010/wordprocessingCanvas" xmlns:mc="http://schemas.openxmlformats.org/markup-compatibility/2006" xmlns:o="urn:schemas-microsoft-com:office:office" xmlns:r="http://schemas.openxmlformats.org/officeDocument/2006/relationships" xmlns:m="http://schemas.openxmlformats.org/officeDocument/2006/math" xmlns:v="urn:schemas-microsoft-com:vml" xmlns:wp14="http://schemas.microsoft.com/office/word/2010/wordprocessingDrawing" xmlns:wp="http://schemas.openxmlformats.org/drawingml/2006/wordprocessingDrawing" xmlns:w10="urn:schemas-microsoft-com:office:word" xmlns:w="http://schemas.openxmlformats.org/wordprocessingml/2006/main" xmlns:w14="http://schemas.microsoft.com/office/word/2010/wordml" xmlns:w15="http://schemas.microsoft.com/office/word/2012/wordml" xmlns:wpg="http://schemas.microsoft.com/office/word/2010/wordprocessingGroup" xmlns:wpi="http://schemas.microsoft.com/office/word/2010/wordprocessingInk" xmlns:wne="http://schemas.microsoft.com/office/word/2006/wordml" xmlns:wps="http://schemas.microsoft.com/office/word/2010/wordprocessingShape" mc:Ignorable="w14 w15 wp14">
+  <w:abstractNum w:abstractNumId="0" w15:restartNumberingAfterBreak="0">
     <w:nsid w:val="FFFFFF1D"/>
     <w:multiLevelType w:val="multilevel"/>
     <w:tmpl w:val="EA6A756C"/>
@@ -4938,7 +4971,7 @@
       </w:rPr>
     </w:lvl>
   </w:abstractNum>
-  <w:abstractNum w:abstractNumId="1">
+  <w:abstractNum w:abstractNumId="1" w15:restartNumberingAfterBreak="0">
     <w:nsid w:val="0132163E"/>
     <w:multiLevelType w:val="hybridMultilevel"/>
     <w:tmpl w:val="85102176"/>
@@ -5027,7 +5060,7 @@
       </w:pPr>
     </w:lvl>
   </w:abstractNum>
-  <w:abstractNum w:abstractNumId="2">
+  <w:abstractNum w:abstractNumId="2" w15:restartNumberingAfterBreak="0">
     <w:nsid w:val="03B90855"/>
     <w:multiLevelType w:val="hybridMultilevel"/>
     <w:tmpl w:val="A06CD90A"/>
@@ -5116,7 +5149,7 @@
       </w:pPr>
     </w:lvl>
   </w:abstractNum>
-  <w:abstractNum w:abstractNumId="3">
+  <w:abstractNum w:abstractNumId="3" w15:restartNumberingAfterBreak="0">
     <w:nsid w:val="12004C14"/>
     <w:multiLevelType w:val="hybridMultilevel"/>
     <w:tmpl w:val="97D2EE76"/>
@@ -5205,7 +5238,7 @@
       </w:pPr>
     </w:lvl>
   </w:abstractNum>
-  <w:abstractNum w:abstractNumId="4">
+  <w:abstractNum w:abstractNumId="4" w15:restartNumberingAfterBreak="0">
     <w:nsid w:val="14A532E8"/>
     <w:multiLevelType w:val="hybridMultilevel"/>
     <w:tmpl w:val="9B00D468"/>
@@ -5294,7 +5327,7 @@
       </w:pPr>
     </w:lvl>
   </w:abstractNum>
-  <w:abstractNum w:abstractNumId="5">
+  <w:abstractNum w:abstractNumId="5" w15:restartNumberingAfterBreak="0">
     <w:nsid w:val="161E3DCE"/>
     <w:multiLevelType w:val="hybridMultilevel"/>
     <w:tmpl w:val="916A289E"/>
@@ -5380,7 +5413,7 @@
       </w:pPr>
     </w:lvl>
   </w:abstractNum>
-  <w:abstractNum w:abstractNumId="6">
+  <w:abstractNum w:abstractNumId="6" w15:restartNumberingAfterBreak="0">
     <w:nsid w:val="1D823A05"/>
     <w:multiLevelType w:val="hybridMultilevel"/>
     <w:tmpl w:val="698E0120"/>
@@ -5469,7 +5502,7 @@
       </w:pPr>
     </w:lvl>
   </w:abstractNum>
-  <w:abstractNum w:abstractNumId="7">
+  <w:abstractNum w:abstractNumId="7" w15:restartNumberingAfterBreak="0">
     <w:nsid w:val="28A329FE"/>
     <w:multiLevelType w:val="hybridMultilevel"/>
     <w:tmpl w:val="80B04004"/>
@@ -5555,7 +5588,7 @@
       </w:pPr>
     </w:lvl>
   </w:abstractNum>
-  <w:abstractNum w:abstractNumId="8">
+  <w:abstractNum w:abstractNumId="8" w15:restartNumberingAfterBreak="0">
     <w:nsid w:val="28DC4771"/>
     <w:multiLevelType w:val="hybridMultilevel"/>
     <w:tmpl w:val="DFE4EDF6"/>
@@ -5641,7 +5674,7 @@
       </w:pPr>
     </w:lvl>
   </w:abstractNum>
-  <w:abstractNum w:abstractNumId="9">
+  <w:abstractNum w:abstractNumId="9" w15:restartNumberingAfterBreak="0">
     <w:nsid w:val="2F440A6C"/>
     <w:multiLevelType w:val="hybridMultilevel"/>
     <w:tmpl w:val="CC6CD430"/>
@@ -5730,7 +5763,7 @@
       </w:pPr>
     </w:lvl>
   </w:abstractNum>
-  <w:abstractNum w:abstractNumId="10">
+  <w:abstractNum w:abstractNumId="10" w15:restartNumberingAfterBreak="0">
     <w:nsid w:val="323B330A"/>
     <w:multiLevelType w:val="hybridMultilevel"/>
     <w:tmpl w:val="46D84E30"/>
@@ -5819,7 +5852,7 @@
       </w:pPr>
     </w:lvl>
   </w:abstractNum>
-  <w:abstractNum w:abstractNumId="11">
+  <w:abstractNum w:abstractNumId="11" w15:restartNumberingAfterBreak="0">
     <w:nsid w:val="33EF070D"/>
     <w:multiLevelType w:val="hybridMultilevel"/>
     <w:tmpl w:val="49603EB4"/>
@@ -5908,7 +5941,7 @@
       </w:pPr>
     </w:lvl>
   </w:abstractNum>
-  <w:abstractNum w:abstractNumId="12">
+  <w:abstractNum w:abstractNumId="12" w15:restartNumberingAfterBreak="0">
     <w:nsid w:val="34921124"/>
     <w:multiLevelType w:val="hybridMultilevel"/>
     <w:tmpl w:val="F81021D8"/>
@@ -5997,7 +6030,7 @@
       </w:pPr>
     </w:lvl>
   </w:abstractNum>
-  <w:abstractNum w:abstractNumId="13">
+  <w:abstractNum w:abstractNumId="13" w15:restartNumberingAfterBreak="0">
     <w:nsid w:val="34961E40"/>
     <w:multiLevelType w:val="hybridMultilevel"/>
     <w:tmpl w:val="56D24E66"/>
@@ -6086,7 +6119,7 @@
       </w:pPr>
     </w:lvl>
   </w:abstractNum>
-  <w:abstractNum w:abstractNumId="14">
+  <w:abstractNum w:abstractNumId="14" w15:restartNumberingAfterBreak="0">
     <w:nsid w:val="4A4865F9"/>
     <w:multiLevelType w:val="hybridMultilevel"/>
     <w:tmpl w:val="78385D4A"/>
@@ -6199,7 +6232,7 @@
       </w:rPr>
     </w:lvl>
   </w:abstractNum>
-  <w:abstractNum w:abstractNumId="15">
+  <w:abstractNum w:abstractNumId="15" w15:restartNumberingAfterBreak="0">
     <w:nsid w:val="4A7A7798"/>
     <w:multiLevelType w:val="hybridMultilevel"/>
     <w:tmpl w:val="0DD057FE"/>
@@ -6291,7 +6324,7 @@
       </w:pPr>
     </w:lvl>
   </w:abstractNum>
-  <w:abstractNum w:abstractNumId="16">
+  <w:abstractNum w:abstractNumId="16" w15:restartNumberingAfterBreak="0">
     <w:nsid w:val="571E69E6"/>
     <w:multiLevelType w:val="hybridMultilevel"/>
     <w:tmpl w:val="B7F010A4"/>
@@ -6377,7 +6410,7 @@
       </w:pPr>
     </w:lvl>
   </w:abstractNum>
-  <w:abstractNum w:abstractNumId="17">
+  <w:abstractNum w:abstractNumId="17" w15:restartNumberingAfterBreak="0">
     <w:nsid w:val="59414978"/>
     <w:multiLevelType w:val="hybridMultilevel"/>
     <w:tmpl w:val="75FEFC80"/>
@@ -6463,7 +6496,7 @@
       </w:pPr>
     </w:lvl>
   </w:abstractNum>
-  <w:abstractNum w:abstractNumId="18">
+  <w:abstractNum w:abstractNumId="18" w15:restartNumberingAfterBreak="0">
     <w:nsid w:val="5992096D"/>
     <w:multiLevelType w:val="hybridMultilevel"/>
     <w:tmpl w:val="E7625472"/>
@@ -6552,7 +6585,7 @@
       </w:pPr>
     </w:lvl>
   </w:abstractNum>
-  <w:abstractNum w:abstractNumId="19">
+  <w:abstractNum w:abstractNumId="19" w15:restartNumberingAfterBreak="0">
     <w:nsid w:val="5B1F719F"/>
     <w:multiLevelType w:val="hybridMultilevel"/>
     <w:tmpl w:val="81E25C12"/>
@@ -6641,7 +6674,7 @@
       </w:pPr>
     </w:lvl>
   </w:abstractNum>
-  <w:abstractNum w:abstractNumId="20">
+  <w:abstractNum w:abstractNumId="20" w15:restartNumberingAfterBreak="0">
     <w:nsid w:val="5DD4695D"/>
     <w:multiLevelType w:val="hybridMultilevel"/>
     <w:tmpl w:val="EAEAC3AA"/>
@@ -6727,7 +6760,7 @@
       </w:pPr>
     </w:lvl>
   </w:abstractNum>
-  <w:abstractNum w:abstractNumId="21">
+  <w:abstractNum w:abstractNumId="21" w15:restartNumberingAfterBreak="0">
     <w:nsid w:val="71BB5867"/>
     <w:multiLevelType w:val="hybridMultilevel"/>
     <w:tmpl w:val="543C0728"/>
@@ -6886,7 +6919,7 @@
 </file>
 
 <file path=word/styles.xml><?xml version="1.0" encoding="utf-8"?>
-<w:styles xmlns:mc="http://schemas.openxmlformats.org/markup-compatibility/2006" xmlns:r="http://schemas.openxmlformats.org/officeDocument/2006/relationships" xmlns:w="http://schemas.openxmlformats.org/wordprocessingml/2006/main" xmlns:w14="http://schemas.microsoft.com/office/word/2010/wordml" mc:Ignorable="w14">
+<w:styles xmlns:mc="http://schemas.openxmlformats.org/markup-compatibility/2006" xmlns:r="http://schemas.openxmlformats.org/officeDocument/2006/relationships" xmlns:w="http://schemas.openxmlformats.org/wordprocessingml/2006/main" xmlns:w14="http://schemas.microsoft.com/office/word/2010/wordml" xmlns:w15="http://schemas.microsoft.com/office/word/2012/wordml" mc:Ignorable="w14 w15">
   <w:docDefaults>
     <w:rPrDefault>
       <w:rPr>
@@ -6896,579 +6929,369 @@
     </w:rPrDefault>
     <w:pPrDefault/>
   </w:docDefaults>
-  <w:latentStyles w:defLockedState="0" w:defUIPriority="99" w:defSemiHidden="1" w:defUnhideWhenUsed="1" w:defQFormat="0" w:count="276">
-    <w:lsdException w:name="Normal" w:semiHidden="0" w:uiPriority="0" w:unhideWhenUsed="0" w:qFormat="1"/>
-    <w:lsdException w:name="heading 1" w:semiHidden="0" w:uiPriority="9" w:unhideWhenUsed="0" w:qFormat="1"/>
-    <w:lsdException w:name="heading 2" w:uiPriority="9" w:qFormat="1"/>
-    <w:lsdException w:name="heading 3" w:uiPriority="9" w:qFormat="1"/>
-    <w:lsdException w:name="heading 4" w:uiPriority="9" w:qFormat="1"/>
-    <w:lsdException w:name="heading 5" w:uiPriority="9" w:qFormat="1"/>
-    <w:lsdException w:name="heading 6" w:uiPriority="9" w:qFormat="1"/>
-    <w:lsdException w:name="heading 7" w:uiPriority="9" w:qFormat="1"/>
-    <w:lsdException w:name="heading 8" w:uiPriority="9" w:qFormat="1"/>
-    <w:lsdException w:name="heading 9" w:uiPriority="9" w:qFormat="1"/>
-    <w:lsdException w:name="toc 1" w:uiPriority="39"/>
-    <w:lsdException w:name="toc 2" w:uiPriority="39"/>
-    <w:lsdException w:name="toc 3" w:uiPriority="39"/>
-    <w:lsdException w:name="toc 4" w:uiPriority="39"/>
-    <w:lsdException w:name="toc 5" w:uiPriority="39"/>
-    <w:lsdException w:name="toc 6" w:uiPriority="39"/>
-    <w:lsdException w:name="toc 7" w:uiPriority="39"/>
-    <w:lsdException w:name="toc 8" w:uiPriority="39"/>
-    <w:lsdException w:name="toc 9" w:uiPriority="39"/>
-    <w:lsdException w:name="caption" w:uiPriority="35" w:qFormat="1"/>
-    <w:lsdException w:name="Title" w:semiHidden="0" w:uiPriority="10" w:unhideWhenUsed="0" w:qFormat="1"/>
-    <w:lsdException w:name="Default Paragraph Font" w:uiPriority="1"/>
-    <w:lsdException w:name="Subtitle" w:semiHidden="0" w:uiPriority="11" w:unhideWhenUsed="0" w:qFormat="1"/>
-    <w:lsdException w:name="Strong" w:semiHidden="0" w:uiPriority="22" w:unhideWhenUsed="0" w:qFormat="1"/>
-    <w:lsdException w:name="Emphasis" w:semiHidden="0" w:uiPriority="20" w:unhideWhenUsed="0" w:qFormat="1"/>
-    <w:lsdException w:name="Table Grid" w:semiHidden="0" w:uiPriority="59" w:unhideWhenUsed="0"/>
-    <w:lsdException w:name="Note Level 1" w:unhideWhenUsed="0"/>
-    <w:lsdException w:name="Note Level 2" w:semiHidden="0" w:uiPriority="1" w:unhideWhenUsed="0" w:qFormat="1"/>
-    <w:lsdException w:name="Note Level 3" w:semiHidden="0" w:uiPriority="60" w:unhideWhenUsed="0"/>
-    <w:lsdException w:name="Note Level 4" w:semiHidden="0" w:uiPriority="61" w:unhideWhenUsed="0"/>
-    <w:lsdException w:name="Note Level 5" w:semiHidden="0" w:uiPriority="62" w:unhideWhenUsed="0"/>
-    <w:lsdException w:name="Note Level 6" w:semiHidden="0" w:uiPriority="63" w:unhideWhenUsed="0"/>
-    <w:lsdException w:name="Note Level 7" w:semiHidden="0" w:uiPriority="64" w:unhideWhenUsed="0"/>
-    <w:lsdException w:name="Note Level 8" w:semiHidden="0" w:uiPriority="65" w:unhideWhenUsed="0"/>
-    <w:lsdException w:name="Note Level 9" w:semiHidden="0" w:uiPriority="66" w:unhideWhenUsed="0"/>
-    <w:lsdException w:name="Placeholder Text" w:semiHidden="0" w:uiPriority="67" w:unhideWhenUsed="0"/>
-    <w:lsdException w:name="No Spacing" w:semiHidden="0" w:uiPriority="68" w:unhideWhenUsed="0"/>
-    <w:lsdException w:name="Light Shading" w:semiHidden="0" w:uiPriority="69" w:unhideWhenUsed="0"/>
-    <w:lsdException w:name="Light List" w:semiHidden="0" w:uiPriority="70" w:unhideWhenUsed="0"/>
-    <w:lsdException w:name="Light Grid" w:semiHidden="0" w:uiPriority="71" w:unhideWhenUsed="0"/>
-    <w:lsdException w:name="Medium Shading 1" w:semiHidden="0" w:uiPriority="72" w:unhideWhenUsed="0"/>
-    <w:lsdException w:name="Medium Shading 2" w:semiHidden="0" w:uiPriority="73" w:unhideWhenUsed="0"/>
-    <w:lsdException w:name="Medium List 1" w:semiHidden="0" w:uiPriority="60" w:unhideWhenUsed="0"/>
-    <w:lsdException w:name="Medium List 2" w:semiHidden="0" w:uiPriority="61" w:unhideWhenUsed="0"/>
-    <w:lsdException w:name="Medium Grid 1" w:semiHidden="0" w:uiPriority="62" w:unhideWhenUsed="0"/>
-    <w:lsdException w:name="Medium Grid 2" w:semiHidden="0" w:uiPriority="63" w:unhideWhenUsed="0"/>
-    <w:lsdException w:name="Medium Grid 3" w:semiHidden="0" w:uiPriority="64" w:unhideWhenUsed="0"/>
-    <w:lsdException w:name="Dark List" w:semiHidden="0" w:uiPriority="65" w:unhideWhenUsed="0"/>
-    <w:lsdException w:name="Colorful Shading" w:unhideWhenUsed="0"/>
-    <w:lsdException w:name="Colorful List" w:semiHidden="0" w:uiPriority="34" w:unhideWhenUsed="0" w:qFormat="1"/>
-    <w:lsdException w:name="Colorful Grid" w:semiHidden="0" w:uiPriority="29" w:unhideWhenUsed="0" w:qFormat="1"/>
-    <w:lsdException w:name="Light Shading Accent 1" w:semiHidden="0" w:uiPriority="30" w:unhideWhenUsed="0" w:qFormat="1"/>
-    <w:lsdException w:name="Light List Accent 1" w:semiHidden="0" w:uiPriority="66" w:unhideWhenUsed="0"/>
-    <w:lsdException w:name="Light Grid Accent 1" w:semiHidden="0" w:uiPriority="67" w:unhideWhenUsed="0"/>
-    <w:lsdException w:name="Medium Shading 1 Accent 1" w:semiHidden="0" w:uiPriority="68" w:unhideWhenUsed="0"/>
-    <w:lsdException w:name="Medium Shading 2 Accent 1" w:semiHidden="0" w:uiPriority="69" w:unhideWhenUsed="0"/>
-    <w:lsdException w:name="Medium List 1 Accent 1" w:semiHidden="0" w:uiPriority="70" w:unhideWhenUsed="0"/>
-    <w:lsdException w:name="Revision" w:semiHidden="0" w:uiPriority="71" w:unhideWhenUsed="0"/>
-    <w:lsdException w:name="List Paragraph" w:semiHidden="0" w:uiPriority="72" w:unhideWhenUsed="0"/>
-    <w:lsdException w:name="Quote" w:semiHidden="0" w:uiPriority="73" w:unhideWhenUsed="0"/>
-    <w:lsdException w:name="Intense Quote" w:semiHidden="0" w:uiPriority="60" w:unhideWhenUsed="0"/>
-    <w:lsdException w:name="Medium List 2 Accent 1" w:semiHidden="0" w:uiPriority="61" w:unhideWhenUsed="0"/>
-    <w:lsdException w:name="Medium Grid 1 Accent 1" w:semiHidden="0" w:uiPriority="62" w:unhideWhenUsed="0"/>
-    <w:lsdException w:name="Medium Grid 2 Accent 1" w:semiHidden="0" w:uiPriority="63" w:unhideWhenUsed="0"/>
-    <w:lsdException w:name="Medium Grid 3 Accent 1" w:semiHidden="0" w:uiPriority="64" w:unhideWhenUsed="0"/>
-    <w:lsdException w:name="Dark List Accent 1" w:semiHidden="0" w:uiPriority="65" w:unhideWhenUsed="0"/>
-    <w:lsdException w:name="Colorful Shading Accent 1" w:semiHidden="0" w:uiPriority="66" w:unhideWhenUsed="0"/>
-    <w:lsdException w:name="Colorful List Accent 1" w:semiHidden="0" w:uiPriority="67" w:unhideWhenUsed="0"/>
-    <w:lsdException w:name="Colorful Grid Accent 1" w:semiHidden="0" w:uiPriority="68" w:unhideWhenUsed="0"/>
-    <w:lsdException w:name="Light Shading Accent 2" w:semiHidden="0" w:uiPriority="69" w:unhideWhenUsed="0"/>
-    <w:lsdException w:name="Light List Accent 2" w:semiHidden="0" w:uiPriority="70" w:unhideWhenUsed="0"/>
-    <w:lsdException w:name="Light Grid Accent 2" w:semiHidden="0" w:uiPriority="71" w:unhideWhenUsed="0"/>
-    <w:lsdException w:name="Medium Shading 1 Accent 2" w:semiHidden="0" w:uiPriority="72" w:unhideWhenUsed="0"/>
-    <w:lsdException w:name="Medium Shading 2 Accent 2" w:semiHidden="0" w:uiPriority="73" w:unhideWhenUsed="0"/>
-    <w:lsdException w:name="Medium List 1 Accent 2" w:semiHidden="0" w:uiPriority="60" w:unhideWhenUsed="0"/>
-    <w:lsdException w:name="Medium List 2 Accent 2" w:semiHidden="0" w:uiPriority="61" w:unhideWhenUsed="0"/>
-    <w:lsdException w:name="Medium Grid 1 Accent 2" w:semiHidden="0" w:uiPriority="62" w:unhideWhenUsed="0"/>
-    <w:lsdException w:name="Medium Grid 2 Accent 2" w:semiHidden="0" w:uiPriority="63" w:unhideWhenUsed="0"/>
-    <w:lsdException w:name="Medium Grid 3 Accent 2" w:semiHidden="0" w:uiPriority="64" w:unhideWhenUsed="0"/>
-    <w:lsdException w:name="Dark List Accent 2" w:semiHidden="0" w:uiPriority="65" w:unhideWhenUsed="0"/>
-    <w:lsdException w:name="Colorful Shading Accent 2" w:semiHidden="0" w:uiPriority="66" w:unhideWhenUsed="0"/>
-    <w:lsdException w:name="Colorful List Accent 2" w:semiHidden="0" w:uiPriority="67" w:unhideWhenUsed="0"/>
-    <w:lsdException w:name="Colorful Grid Accent 2" w:semiHidden="0" w:uiPriority="68" w:unhideWhenUsed="0"/>
-    <w:lsdException w:name="Light Shading Accent 3" w:semiHidden="0" w:uiPriority="69" w:unhideWhenUsed="0"/>
-    <w:lsdException w:name="Light List Accent 3" w:semiHidden="0" w:uiPriority="70" w:unhideWhenUsed="0"/>
-    <w:lsdException w:name="Light Grid Accent 3" w:semiHidden="0" w:uiPriority="71" w:unhideWhenUsed="0"/>
-    <w:lsdException w:name="Medium Shading 1 Accent 3" w:semiHidden="0" w:uiPriority="72" w:unhideWhenUsed="0"/>
-    <w:lsdException w:name="Medium Shading 2 Accent 3" w:semiHidden="0" w:uiPriority="73" w:unhideWhenUsed="0"/>
-    <w:lsdException w:name="Medium List 1 Accent 3" w:semiHidden="0" w:uiPriority="60" w:unhideWhenUsed="0"/>
-    <w:lsdException w:name="Medium List 2 Accent 3" w:semiHidden="0" w:uiPriority="61" w:unhideWhenUsed="0"/>
-    <w:lsdException w:name="Medium Grid 1 Accent 3" w:semiHidden="0" w:uiPriority="62" w:unhideWhenUsed="0"/>
-    <w:lsdException w:name="Medium Grid 2 Accent 3" w:semiHidden="0" w:uiPriority="63" w:unhideWhenUsed="0"/>
-    <w:lsdException w:name="Medium Grid 3 Accent 3" w:semiHidden="0" w:uiPriority="64" w:unhideWhenUsed="0"/>
-    <w:lsdException w:name="Dark List Accent 3" w:semiHidden="0" w:uiPriority="65" w:unhideWhenUsed="0"/>
-    <w:lsdException w:name="Colorful Shading Accent 3" w:semiHidden="0" w:uiPriority="66" w:unhideWhenUsed="0"/>
-    <w:lsdException w:name="Colorful List Accent 3" w:semiHidden="0" w:uiPriority="67" w:unhideWhenUsed="0"/>
-    <w:lsdException w:name="Colorful Grid Accent 3" w:semiHidden="0" w:uiPriority="68" w:unhideWhenUsed="0"/>
-    <w:lsdException w:name="Light Shading Accent 4" w:semiHidden="0" w:uiPriority="69" w:unhideWhenUsed="0"/>
-    <w:lsdException w:name="Light List Accent 4" w:semiHidden="0" w:uiPriority="70" w:unhideWhenUsed="0"/>
-    <w:lsdException w:name="Light Grid Accent 4" w:semiHidden="0" w:uiPriority="71" w:unhideWhenUsed="0"/>
-    <w:lsdException w:name="Medium Shading 1 Accent 4" w:semiHidden="0" w:uiPriority="72" w:unhideWhenUsed="0"/>
-    <w:lsdException w:name="Medium Shading 2 Accent 4" w:semiHidden="0" w:uiPriority="73" w:unhideWhenUsed="0"/>
-    <w:lsdException w:name="Medium List 1 Accent 4" w:semiHidden="0" w:uiPriority="60" w:unhideWhenUsed="0"/>
-    <w:lsdException w:name="Medium List 2 Accent 4" w:semiHidden="0" w:uiPriority="61" w:unhideWhenUsed="0"/>
-    <w:lsdException w:name="Medium Grid 1 Accent 4" w:semiHidden="0" w:uiPriority="62" w:unhideWhenUsed="0"/>
-    <w:lsdException w:name="Medium Grid 2 Accent 4" w:semiHidden="0" w:uiPriority="63" w:unhideWhenUsed="0"/>
-    <w:lsdException w:name="Medium Grid 3 Accent 4" w:semiHidden="0" w:uiPriority="64" w:unhideWhenUsed="0"/>
-    <w:lsdException w:name="Dark List Accent 4" w:semiHidden="0" w:uiPriority="65" w:unhideWhenUsed="0"/>
-    <w:lsdException w:name="Colorful Shading Accent 4" w:semiHidden="0" w:uiPriority="66" w:unhideWhenUsed="0"/>
-    <w:lsdException w:name="Colorful List Accent 4" w:semiHidden="0" w:uiPriority="67" w:unhideWhenUsed="0"/>
-    <w:lsdException w:name="Colorful Grid Accent 4" w:semiHidden="0" w:uiPriority="68" w:unhideWhenUsed="0"/>
-    <w:lsdException w:name="Light Shading Accent 5" w:semiHidden="0" w:uiPriority="69" w:unhideWhenUsed="0"/>
-    <w:lsdException w:name="Light List Accent 5" w:semiHidden="0" w:uiPriority="70" w:unhideWhenUsed="0"/>
-    <w:lsdException w:name="Light Grid Accent 5" w:semiHidden="0" w:uiPriority="71" w:unhideWhenUsed="0"/>
-    <w:lsdException w:name="Medium Shading 1 Accent 5" w:semiHidden="0" w:uiPriority="72" w:unhideWhenUsed="0"/>
-    <w:lsdException w:name="Medium Shading 2 Accent 5" w:semiHidden="0" w:uiPriority="73" w:unhideWhenUsed="0"/>
-    <w:lsdException w:name="Medium List 1 Accent 5" w:semiHidden="0" w:uiPriority="60" w:unhideWhenUsed="0"/>
-    <w:lsdException w:name="Medium List 2 Accent 5" w:semiHidden="0" w:uiPriority="61" w:unhideWhenUsed="0"/>
-    <w:lsdException w:name="Medium Grid 1 Accent 5" w:semiHidden="0" w:uiPriority="62" w:unhideWhenUsed="0"/>
-    <w:lsdException w:name="Medium Grid 2 Accent 5" w:semiHidden="0" w:uiPriority="63" w:unhideWhenUsed="0"/>
-    <w:lsdException w:name="Medium Grid 3 Accent 5" w:semiHidden="0" w:uiPriority="64" w:unhideWhenUsed="0"/>
-    <w:lsdException w:name="Dark List Accent 5" w:semiHidden="0" w:uiPriority="65" w:unhideWhenUsed="0"/>
-    <w:lsdException w:name="Colorful Shading Accent 5" w:semiHidden="0" w:uiPriority="66" w:unhideWhenUsed="0"/>
-    <w:lsdException w:name="Colorful List Accent 5" w:semiHidden="0" w:uiPriority="67" w:unhideWhenUsed="0"/>
-    <w:lsdException w:name="Colorful Grid Accent 5" w:semiHidden="0" w:uiPriority="68" w:unhideWhenUsed="0"/>
-    <w:lsdException w:name="Light Shading Accent 6" w:semiHidden="0" w:uiPriority="69" w:unhideWhenUsed="0"/>
-    <w:lsdException w:name="Light List Accent 6" w:semiHidden="0" w:uiPriority="70" w:unhideWhenUsed="0"/>
-    <w:lsdException w:name="Light Grid Accent 6" w:semiHidden="0" w:uiPriority="71" w:unhideWhenUsed="0"/>
-    <w:lsdException w:name="Medium Shading 1 Accent 6" w:semiHidden="0" w:uiPriority="72" w:unhideWhenUsed="0"/>
-    <w:lsdException w:name="Medium Shading 2 Accent 6" w:semiHidden="0" w:uiPriority="73" w:unhideWhenUsed="0"/>
-    <w:lsdException w:name="Medium List 1 Accent 6" w:semiHidden="0" w:uiPriority="19" w:unhideWhenUsed="0" w:qFormat="1"/>
-    <w:lsdException w:name="Medium List 2 Accent 6" w:semiHidden="0" w:uiPriority="21" w:unhideWhenUsed="0" w:qFormat="1"/>
-    <w:lsdException w:name="Medium Grid 1 Accent 6" w:semiHidden="0" w:uiPriority="31" w:unhideWhenUsed="0" w:qFormat="1"/>
-    <w:lsdException w:name="Medium Grid 2 Accent 6" w:semiHidden="0" w:uiPriority="32" w:unhideWhenUsed="0" w:qFormat="1"/>
-    <w:lsdException w:name="Medium Grid 3 Accent 6" w:semiHidden="0" w:uiPriority="33" w:unhideWhenUsed="0" w:qFormat="1"/>
+  <w:latentStyles w:defLockedState="0" w:defUIPriority="99" w:defSemiHidden="0" w:defUnhideWhenUsed="0" w:defQFormat="0" w:count="371">
+    <w:lsdException w:name="Normal" w:uiPriority="0" w:qFormat="1"/>
+    <w:lsdException w:name="heading 1" w:uiPriority="9" w:qFormat="1"/>
+    <w:lsdException w:name="heading 2" w:semiHidden="1" w:uiPriority="9" w:unhideWhenUsed="1" w:qFormat="1"/>
+    <w:lsdException w:name="heading 3" w:semiHidden="1" w:uiPriority="9" w:unhideWhenUsed="1" w:qFormat="1"/>
+    <w:lsdException w:name="heading 4" w:semiHidden="1" w:uiPriority="9" w:unhideWhenUsed="1" w:qFormat="1"/>
+    <w:lsdException w:name="heading 5" w:semiHidden="1" w:uiPriority="9" w:unhideWhenUsed="1" w:qFormat="1"/>
+    <w:lsdException w:name="heading 6" w:semiHidden="1" w:uiPriority="9" w:unhideWhenUsed="1" w:qFormat="1"/>
+    <w:lsdException w:name="heading 7" w:semiHidden="1" w:uiPriority="9" w:unhideWhenUsed="1" w:qFormat="1"/>
+    <w:lsdException w:name="heading 8" w:semiHidden="1" w:uiPriority="9" w:unhideWhenUsed="1" w:qFormat="1"/>
+    <w:lsdException w:name="heading 9" w:semiHidden="1" w:uiPriority="9" w:unhideWhenUsed="1" w:qFormat="1"/>
+    <w:lsdException w:name="index 1" w:semiHidden="1" w:unhideWhenUsed="1"/>
+    <w:lsdException w:name="index 2" w:semiHidden="1" w:unhideWhenUsed="1"/>
+    <w:lsdException w:name="index 3" w:semiHidden="1" w:unhideWhenUsed="1"/>
+    <w:lsdException w:name="index 4" w:semiHidden="1" w:unhideWhenUsed="1"/>
+    <w:lsdException w:name="index 5" w:semiHidden="1" w:unhideWhenUsed="1"/>
+    <w:lsdException w:name="index 6" w:semiHidden="1" w:unhideWhenUsed="1"/>
+    <w:lsdException w:name="index 7" w:semiHidden="1" w:unhideWhenUsed="1"/>
+    <w:lsdException w:name="index 8" w:semiHidden="1" w:unhideWhenUsed="1"/>
+    <w:lsdException w:name="index 9" w:semiHidden="1" w:unhideWhenUsed="1"/>
+    <w:lsdException w:name="toc 1" w:semiHidden="1" w:uiPriority="39" w:unhideWhenUsed="1"/>
+    <w:lsdException w:name="toc 2" w:semiHidden="1" w:uiPriority="39" w:unhideWhenUsed="1"/>
+    <w:lsdException w:name="toc 3" w:semiHidden="1" w:uiPriority="39" w:unhideWhenUsed="1"/>
+    <w:lsdException w:name="toc 4" w:semiHidden="1" w:uiPriority="39" w:unhideWhenUsed="1"/>
+    <w:lsdException w:name="toc 5" w:semiHidden="1" w:uiPriority="39" w:unhideWhenUsed="1"/>
+    <w:lsdException w:name="toc 6" w:semiHidden="1" w:uiPriority="39" w:unhideWhenUsed="1"/>
+    <w:lsdException w:name="toc 7" w:semiHidden="1" w:uiPriority="39" w:unhideWhenUsed="1"/>
+    <w:lsdException w:name="toc 8" w:semiHidden="1" w:uiPriority="39" w:unhideWhenUsed="1"/>
+    <w:lsdException w:name="toc 9" w:semiHidden="1" w:uiPriority="39" w:unhideWhenUsed="1"/>
+    <w:lsdException w:name="Normal Indent" w:semiHidden="1" w:unhideWhenUsed="1"/>
+    <w:lsdException w:name="footnote text" w:semiHidden="1" w:unhideWhenUsed="1"/>
+    <w:lsdException w:name="annotation text" w:semiHidden="1" w:unhideWhenUsed="1"/>
+    <w:lsdException w:name="header" w:semiHidden="1" w:unhideWhenUsed="1"/>
+    <w:lsdException w:name="footer" w:semiHidden="1" w:unhideWhenUsed="1"/>
+    <w:lsdException w:name="index heading" w:semiHidden="1" w:unhideWhenUsed="1"/>
+    <w:lsdException w:name="caption" w:semiHidden="1" w:uiPriority="35" w:unhideWhenUsed="1" w:qFormat="1"/>
+    <w:lsdException w:name="table of figures" w:semiHidden="1" w:unhideWhenUsed="1"/>
+    <w:lsdException w:name="envelope address" w:semiHidden="1" w:unhideWhenUsed="1"/>
+    <w:lsdException w:name="envelope return" w:semiHidden="1" w:unhideWhenUsed="1"/>
+    <w:lsdException w:name="footnote reference" w:semiHidden="1" w:unhideWhenUsed="1"/>
+    <w:lsdException w:name="annotation reference" w:semiHidden="1" w:unhideWhenUsed="1"/>
+    <w:lsdException w:name="line number" w:semiHidden="1" w:unhideWhenUsed="1"/>
+    <w:lsdException w:name="page number" w:semiHidden="1" w:unhideWhenUsed="1"/>
+    <w:lsdException w:name="endnote reference" w:semiHidden="1" w:unhideWhenUsed="1"/>
+    <w:lsdException w:name="endnote text" w:semiHidden="1" w:unhideWhenUsed="1"/>
+    <w:lsdException w:name="table of authorities" w:semiHidden="1" w:unhideWhenUsed="1"/>
+    <w:lsdException w:name="macro" w:semiHidden="1" w:unhideWhenUsed="1"/>
+    <w:lsdException w:name="toa heading" w:semiHidden="1" w:unhideWhenUsed="1"/>
+    <w:lsdException w:name="List" w:semiHidden="1" w:unhideWhenUsed="1"/>
+    <w:lsdException w:name="List Bullet" w:semiHidden="1" w:unhideWhenUsed="1"/>
+    <w:lsdException w:name="List Number" w:semiHidden="1" w:unhideWhenUsed="1"/>
+    <w:lsdException w:name="List 2" w:semiHidden="1" w:unhideWhenUsed="1"/>
+    <w:lsdException w:name="List 3" w:semiHidden="1" w:unhideWhenUsed="1"/>
+    <w:lsdException w:name="List 4" w:semiHidden="1" w:unhideWhenUsed="1"/>
+    <w:lsdException w:name="List 5" w:semiHidden="1" w:unhideWhenUsed="1"/>
+    <w:lsdException w:name="List Bullet 2" w:semiHidden="1" w:unhideWhenUsed="1"/>
+    <w:lsdException w:name="List Bullet 3" w:semiHidden="1" w:unhideWhenUsed="1"/>
+    <w:lsdException w:name="List Bullet 4" w:semiHidden="1" w:unhideWhenUsed="1"/>
+    <w:lsdException w:name="List Bullet 5" w:semiHidden="1" w:unhideWhenUsed="1"/>
+    <w:lsdException w:name="List Number 2" w:semiHidden="1" w:unhideWhenUsed="1"/>
+    <w:lsdException w:name="List Number 3" w:semiHidden="1" w:unhideWhenUsed="1"/>
+    <w:lsdException w:name="List Number 4" w:semiHidden="1" w:unhideWhenUsed="1"/>
+    <w:lsdException w:name="List Number 5" w:semiHidden="1" w:unhideWhenUsed="1"/>
+    <w:lsdException w:name="Title" w:uiPriority="10" w:qFormat="1"/>
+    <w:lsdException w:name="Closing" w:semiHidden="1" w:unhideWhenUsed="1"/>
+    <w:lsdException w:name="Signature" w:semiHidden="1" w:unhideWhenUsed="1"/>
+    <w:lsdException w:name="Default Paragraph Font" w:semiHidden="1" w:uiPriority="1" w:unhideWhenUsed="1"/>
+    <w:lsdException w:name="Body Text" w:semiHidden="1" w:unhideWhenUsed="1"/>
+    <w:lsdException w:name="Body Text Indent" w:semiHidden="1" w:unhideWhenUsed="1"/>
+    <w:lsdException w:name="List Continue" w:semiHidden="1" w:unhideWhenUsed="1"/>
+    <w:lsdException w:name="List Continue 2" w:semiHidden="1" w:unhideWhenUsed="1"/>
+    <w:lsdException w:name="List Continue 3" w:semiHidden="1" w:unhideWhenUsed="1"/>
+    <w:lsdException w:name="List Continue 4" w:semiHidden="1" w:unhideWhenUsed="1"/>
+    <w:lsdException w:name="List Continue 5" w:semiHidden="1" w:unhideWhenUsed="1"/>
+    <w:lsdException w:name="Message Header" w:semiHidden="1" w:unhideWhenUsed="1"/>
+    <w:lsdException w:name="Subtitle" w:uiPriority="11" w:qFormat="1"/>
+    <w:lsdException w:name="Salutation" w:semiHidden="1" w:unhideWhenUsed="1"/>
+    <w:lsdException w:name="Date" w:semiHidden="1" w:unhideWhenUsed="1"/>
+    <w:lsdException w:name="Body Text First Indent" w:semiHidden="1" w:unhideWhenUsed="1"/>
+    <w:lsdException w:name="Body Text First Indent 2" w:semiHidden="1" w:unhideWhenUsed="1"/>
+    <w:lsdException w:name="Note Heading" w:semiHidden="1" w:unhideWhenUsed="1"/>
+    <w:lsdException w:name="Body Text 2" w:semiHidden="1" w:unhideWhenUsed="1"/>
+    <w:lsdException w:name="Body Text 3" w:semiHidden="1" w:unhideWhenUsed="1"/>
+    <w:lsdException w:name="Body Text Indent 2" w:semiHidden="1" w:unhideWhenUsed="1"/>
+    <w:lsdException w:name="Body Text Indent 3" w:semiHidden="1" w:unhideWhenUsed="1"/>
+    <w:lsdException w:name="Block Text" w:semiHidden="1" w:unhideWhenUsed="1"/>
+    <w:lsdException w:name="Hyperlink" w:semiHidden="1" w:unhideWhenUsed="1"/>
+    <w:lsdException w:name="FollowedHyperlink" w:semiHidden="1" w:unhideWhenUsed="1"/>
+    <w:lsdException w:name="Strong" w:uiPriority="22" w:qFormat="1"/>
+    <w:lsdException w:name="Emphasis" w:uiPriority="20" w:qFormat="1"/>
+    <w:lsdException w:name="Document Map" w:semiHidden="1" w:unhideWhenUsed="1"/>
+    <w:lsdException w:name="Plain Text" w:semiHidden="1" w:unhideWhenUsed="1"/>
+    <w:lsdException w:name="E-mail Signature" w:semiHidden="1" w:unhideWhenUsed="1"/>
+    <w:lsdException w:name="HTML Top of Form" w:semiHidden="1" w:unhideWhenUsed="1"/>
+    <w:lsdException w:name="HTML Bottom of Form" w:semiHidden="1" w:unhideWhenUsed="1"/>
+    <w:lsdException w:name="Normal (Web)" w:semiHidden="1" w:unhideWhenUsed="1"/>
+    <w:lsdException w:name="HTML Acronym" w:semiHidden="1" w:unhideWhenUsed="1"/>
+    <w:lsdException w:name="HTML Address" w:semiHidden="1" w:unhideWhenUsed="1"/>
+    <w:lsdException w:name="HTML Cite" w:semiHidden="1" w:unhideWhenUsed="1"/>
+    <w:lsdException w:name="HTML Code" w:semiHidden="1" w:unhideWhenUsed="1"/>
+    <w:lsdException w:name="HTML Definition" w:semiHidden="1" w:unhideWhenUsed="1"/>
+    <w:lsdException w:name="HTML Keyboard" w:semiHidden="1" w:unhideWhenUsed="1"/>
+    <w:lsdException w:name="HTML Preformatted" w:semiHidden="1" w:unhideWhenUsed="1"/>
+    <w:lsdException w:name="HTML Sample" w:semiHidden="1" w:unhideWhenUsed="1"/>
+    <w:lsdException w:name="HTML Typewriter" w:semiHidden="1" w:unhideWhenUsed="1"/>
+    <w:lsdException w:name="HTML Variable" w:semiHidden="1" w:unhideWhenUsed="1"/>
+    <w:lsdException w:name="Normal Table" w:semiHidden="1" w:unhideWhenUsed="1"/>
+    <w:lsdException w:name="annotation subject" w:semiHidden="1" w:unhideWhenUsed="1"/>
+    <w:lsdException w:name="No List" w:semiHidden="1" w:unhideWhenUsed="1"/>
+    <w:lsdException w:name="Outline List 1" w:semiHidden="1" w:unhideWhenUsed="1"/>
+    <w:lsdException w:name="Outline List 2" w:semiHidden="1" w:unhideWhenUsed="1"/>
+    <w:lsdException w:name="Outline List 3" w:semiHidden="1" w:unhideWhenUsed="1"/>
+    <w:lsdException w:name="Table Simple 1" w:semiHidden="1" w:unhideWhenUsed="1"/>
+    <w:lsdException w:name="Table Simple 2" w:semiHidden="1" w:unhideWhenUsed="1"/>
+    <w:lsdException w:name="Table Simple 3" w:semiHidden="1" w:unhideWhenUsed="1"/>
+    <w:lsdException w:name="Table Classic 1" w:semiHidden="1" w:unhideWhenUsed="1"/>
+    <w:lsdException w:name="Table Classic 2" w:semiHidden="1" w:unhideWhenUsed="1"/>
+    <w:lsdException w:name="Table Classic 3" w:semiHidden="1" w:unhideWhenUsed="1"/>
+    <w:lsdException w:name="Table Classic 4" w:semiHidden="1" w:unhideWhenUsed="1"/>
+    <w:lsdException w:name="Table Colorful 1" w:semiHidden="1" w:unhideWhenUsed="1"/>
+    <w:lsdException w:name="Table Colorful 2" w:semiHidden="1" w:unhideWhenUsed="1"/>
+    <w:lsdException w:name="Table Colorful 3" w:semiHidden="1" w:unhideWhenUsed="1"/>
+    <w:lsdException w:name="Table Columns 1" w:semiHidden="1" w:unhideWhenUsed="1"/>
+    <w:lsdException w:name="Table Columns 2" w:semiHidden="1" w:unhideWhenUsed="1"/>
+    <w:lsdException w:name="Table Columns 3" w:semiHidden="1" w:unhideWhenUsed="1"/>
+    <w:lsdException w:name="Table Columns 4" w:semiHidden="1" w:unhideWhenUsed="1"/>
+    <w:lsdException w:name="Table Columns 5" w:semiHidden="1" w:unhideWhenUsed="1"/>
+    <w:lsdException w:name="Table Grid 1" w:semiHidden="1" w:unhideWhenUsed="1"/>
+    <w:lsdException w:name="Table Grid 2" w:semiHidden="1" w:unhideWhenUsed="1"/>
+    <w:lsdException w:name="Table Grid 3" w:semiHidden="1" w:unhideWhenUsed="1"/>
+    <w:lsdException w:name="Table Grid 4" w:semiHidden="1" w:unhideWhenUsed="1"/>
+    <w:lsdException w:name="Table Grid 5" w:semiHidden="1" w:unhideWhenUsed="1"/>
+    <w:lsdException w:name="Table Grid 6" w:semiHidden="1" w:unhideWhenUsed="1"/>
+    <w:lsdException w:name="Table Grid 7" w:semiHidden="1" w:unhideWhenUsed="1"/>
+    <w:lsdException w:name="Table Grid 8" w:semiHidden="1" w:unhideWhenUsed="1"/>
+    <w:lsdException w:name="Table List 1" w:semiHidden="1" w:unhideWhenUsed="1"/>
+    <w:lsdException w:name="Table List 2" w:semiHidden="1" w:unhideWhenUsed="1"/>
+    <w:lsdException w:name="Table List 3" w:semiHidden="1" w:unhideWhenUsed="1"/>
+    <w:lsdException w:name="Table List 4" w:semiHidden="1" w:unhideWhenUsed="1"/>
+    <w:lsdException w:name="Table List 5" w:semiHidden="1" w:unhideWhenUsed="1"/>
+    <w:lsdException w:name="Table List 6" w:semiHidden="1" w:unhideWhenUsed="1"/>
+    <w:lsdException w:name="Table List 7" w:semiHidden="1" w:unhideWhenUsed="1"/>
+    <w:lsdException w:name="Table List 8" w:semiHidden="1" w:unhideWhenUsed="1"/>
+    <w:lsdException w:name="Table 3D effects 1" w:semiHidden="1" w:unhideWhenUsed="1"/>
+    <w:lsdException w:name="Table 3D effects 2" w:semiHidden="1" w:unhideWhenUsed="1"/>
+    <w:lsdException w:name="Table 3D effects 3" w:semiHidden="1" w:unhideWhenUsed="1"/>
+    <w:lsdException w:name="Table Contemporary" w:semiHidden="1" w:unhideWhenUsed="1"/>
+    <w:lsdException w:name="Table Elegant" w:semiHidden="1" w:unhideWhenUsed="1"/>
+    <w:lsdException w:name="Table Professional" w:semiHidden="1" w:unhideWhenUsed="1"/>
+    <w:lsdException w:name="Table Subtle 1" w:semiHidden="1" w:unhideWhenUsed="1"/>
+    <w:lsdException w:name="Table Subtle 2" w:semiHidden="1" w:unhideWhenUsed="1"/>
+    <w:lsdException w:name="Table Web 1" w:semiHidden="1" w:unhideWhenUsed="1"/>
+    <w:lsdException w:name="Table Web 2" w:semiHidden="1" w:unhideWhenUsed="1"/>
+    <w:lsdException w:name="Table Web 3" w:semiHidden="1" w:unhideWhenUsed="1"/>
+    <w:lsdException w:name="Balloon Text" w:semiHidden="1" w:unhideWhenUsed="1"/>
+    <w:lsdException w:name="Table Grid" w:uiPriority="59"/>
+    <w:lsdException w:name="Table Theme" w:semiHidden="1" w:unhideWhenUsed="1"/>
+    <w:lsdException w:name="Placeholder Text" w:uiPriority="67"/>
+    <w:lsdException w:name="No Spacing" w:uiPriority="68"/>
+    <w:lsdException w:name="Light Shading" w:uiPriority="69"/>
+    <w:lsdException w:name="Light List" w:uiPriority="70"/>
+    <w:lsdException w:name="Light Grid" w:uiPriority="71"/>
+    <w:lsdException w:name="Medium Shading 1" w:uiPriority="72"/>
+    <w:lsdException w:name="Medium Shading 2" w:uiPriority="73"/>
+    <w:lsdException w:name="Medium List 1" w:uiPriority="60"/>
+    <w:lsdException w:name="Medium List 2" w:uiPriority="61"/>
+    <w:lsdException w:name="Medium Grid 1" w:uiPriority="62"/>
+    <w:lsdException w:name="Medium Grid 2" w:uiPriority="63"/>
+    <w:lsdException w:name="Medium Grid 3" w:uiPriority="64"/>
+    <w:lsdException w:name="Dark List" w:uiPriority="65"/>
+    <w:lsdException w:name="Colorful Shading"/>
+    <w:lsdException w:name="Colorful List" w:uiPriority="34" w:qFormat="1"/>
+    <w:lsdException w:name="Colorful Grid" w:uiPriority="29" w:qFormat="1"/>
+    <w:lsdException w:name="Light Shading Accent 1" w:uiPriority="30" w:qFormat="1"/>
+    <w:lsdException w:name="Light List Accent 1" w:uiPriority="66"/>
+    <w:lsdException w:name="Light Grid Accent 1" w:uiPriority="67"/>
+    <w:lsdException w:name="Medium Shading 1 Accent 1" w:uiPriority="68"/>
+    <w:lsdException w:name="Medium Shading 2 Accent 1" w:uiPriority="69"/>
+    <w:lsdException w:name="Medium List 1 Accent 1" w:uiPriority="70"/>
+    <w:lsdException w:name="Revision" w:uiPriority="71"/>
+    <w:lsdException w:name="List Paragraph" w:uiPriority="72"/>
+    <w:lsdException w:name="Quote" w:uiPriority="73"/>
+    <w:lsdException w:name="Intense Quote" w:uiPriority="60"/>
+    <w:lsdException w:name="Medium List 2 Accent 1" w:uiPriority="61"/>
+    <w:lsdException w:name="Medium Grid 1 Accent 1" w:uiPriority="62"/>
+    <w:lsdException w:name="Medium Grid 2 Accent 1" w:uiPriority="63"/>
+    <w:lsdException w:name="Medium Grid 3 Accent 1" w:uiPriority="64"/>
+    <w:lsdException w:name="Dark List Accent 1" w:uiPriority="65"/>
+    <w:lsdException w:name="Colorful Shading Accent 1" w:uiPriority="66"/>
+    <w:lsdException w:name="Colorful List Accent 1" w:uiPriority="67"/>
+    <w:lsdException w:name="Colorful Grid Accent 1" w:uiPriority="68"/>
+    <w:lsdException w:name="Light Shading Accent 2" w:uiPriority="69"/>
+    <w:lsdException w:name="Light List Accent 2" w:uiPriority="70"/>
+    <w:lsdException w:name="Light Grid Accent 2" w:uiPriority="71"/>
+    <w:lsdException w:name="Medium Shading 1 Accent 2" w:uiPriority="72"/>
+    <w:lsdException w:name="Medium Shading 2 Accent 2" w:uiPriority="73"/>
+    <w:lsdException w:name="Medium List 1 Accent 2" w:uiPriority="60"/>
+    <w:lsdException w:name="Medium List 2 Accent 2" w:uiPriority="61"/>
+    <w:lsdException w:name="Medium Grid 1 Accent 2" w:uiPriority="62"/>
+    <w:lsdException w:name="Medium Grid 2 Accent 2" w:uiPriority="63"/>
+    <w:lsdException w:name="Medium Grid 3 Accent 2" w:uiPriority="64"/>
+    <w:lsdException w:name="Dark List Accent 2" w:uiPriority="65"/>
+    <w:lsdException w:name="Colorful Shading Accent 2" w:uiPriority="66"/>
+    <w:lsdException w:name="Colorful List Accent 2" w:uiPriority="67"/>
+    <w:lsdException w:name="Colorful Grid Accent 2" w:uiPriority="68"/>
+    <w:lsdException w:name="Light Shading Accent 3" w:uiPriority="69"/>
+    <w:lsdException w:name="Light List Accent 3" w:uiPriority="70"/>
+    <w:lsdException w:name="Light Grid Accent 3" w:uiPriority="71"/>
+    <w:lsdException w:name="Medium Shading 1 Accent 3" w:uiPriority="72"/>
+    <w:lsdException w:name="Medium Shading 2 Accent 3" w:uiPriority="73"/>
+    <w:lsdException w:name="Medium List 1 Accent 3" w:uiPriority="60"/>
+    <w:lsdException w:name="Medium List 2 Accent 3" w:uiPriority="61"/>
+    <w:lsdException w:name="Medium Grid 1 Accent 3" w:uiPriority="62"/>
+    <w:lsdException w:name="Medium Grid 2 Accent 3" w:uiPriority="63"/>
+    <w:lsdException w:name="Medium Grid 3 Accent 3" w:uiPriority="64"/>
+    <w:lsdException w:name="Dark List Accent 3" w:uiPriority="65"/>
+    <w:lsdException w:name="Colorful Shading Accent 3" w:uiPriority="66"/>
+    <w:lsdException w:name="Colorful List Accent 3" w:uiPriority="67"/>
+    <w:lsdException w:name="Colorful Grid Accent 3" w:uiPriority="68"/>
+    <w:lsdException w:name="Light Shading Accent 4" w:uiPriority="69"/>
+    <w:lsdException w:name="Light List Accent 4" w:uiPriority="70"/>
+    <w:lsdException w:name="Light Grid Accent 4" w:uiPriority="71"/>
+    <w:lsdException w:name="Medium Shading 1 Accent 4" w:uiPriority="72"/>
+    <w:lsdException w:name="Medium Shading 2 Accent 4" w:uiPriority="73"/>
+    <w:lsdException w:name="Medium List 1 Accent 4" w:uiPriority="60"/>
+    <w:lsdException w:name="Medium List 2 Accent 4" w:uiPriority="61"/>
+    <w:lsdException w:name="Medium Grid 1 Accent 4" w:uiPriority="62"/>
+    <w:lsdException w:name="Medium Grid 2 Accent 4" w:uiPriority="63"/>
+    <w:lsdException w:name="Medium Grid 3 Accent 4" w:uiPriority="64"/>
+    <w:lsdException w:name="Dark List Accent 4" w:uiPriority="65"/>
+    <w:lsdException w:name="Colorful Shading Accent 4" w:uiPriority="66"/>
+    <w:lsdException w:name="Colorful List Accent 4" w:uiPriority="67"/>
+    <w:lsdException w:name="Colorful Grid Accent 4" w:uiPriority="68"/>
+    <w:lsdException w:name="Light Shading Accent 5" w:uiPriority="69"/>
+    <w:lsdException w:name="Light List Accent 5" w:uiPriority="70"/>
+    <w:lsdException w:name="Light Grid Accent 5" w:uiPriority="71"/>
+    <w:lsdException w:name="Medium Shading 1 Accent 5" w:uiPriority="72"/>
+    <w:lsdException w:name="Medium Shading 2 Accent 5" w:uiPriority="73"/>
+    <w:lsdException w:name="Medium List 1 Accent 5" w:uiPriority="60"/>
+    <w:lsdException w:name="Medium List 2 Accent 5" w:uiPriority="61"/>
+    <w:lsdException w:name="Medium Grid 1 Accent 5" w:uiPriority="62"/>
+    <w:lsdException w:name="Medium Grid 2 Accent 5" w:uiPriority="63"/>
+    <w:lsdException w:name="Medium Grid 3 Accent 5" w:uiPriority="64"/>
+    <w:lsdException w:name="Dark List Accent 5" w:uiPriority="65"/>
+    <w:lsdException w:name="Colorful Shading Accent 5" w:uiPriority="66"/>
+    <w:lsdException w:name="Colorful List Accent 5" w:uiPriority="67"/>
+    <w:lsdException w:name="Colorful Grid Accent 5" w:uiPriority="68"/>
+    <w:lsdException w:name="Light Shading Accent 6" w:uiPriority="69"/>
+    <w:lsdException w:name="Light List Accent 6" w:uiPriority="70"/>
+    <w:lsdException w:name="Light Grid Accent 6" w:uiPriority="71"/>
+    <w:lsdException w:name="Medium Shading 1 Accent 6" w:uiPriority="72"/>
+    <w:lsdException w:name="Medium Shading 2 Accent 6" w:uiPriority="73"/>
+    <w:lsdException w:name="Medium List 1 Accent 6" w:uiPriority="19" w:qFormat="1"/>
+    <w:lsdException w:name="Medium List 2 Accent 6" w:uiPriority="21" w:qFormat="1"/>
+    <w:lsdException w:name="Medium Grid 1 Accent 6" w:uiPriority="31" w:qFormat="1"/>
+    <w:lsdException w:name="Medium Grid 2 Accent 6" w:uiPriority="32" w:qFormat="1"/>
+    <w:lsdException w:name="Medium Grid 3 Accent 6" w:uiPriority="33" w:qFormat="1"/>
     <w:lsdException w:name="Dark List Accent 6" w:uiPriority="37"/>
     <w:lsdException w:name="Colorful Shading Accent 6" w:uiPriority="39" w:qFormat="1"/>
-    <w:lsdException w:name="Colorful List Accent 6" w:semiHidden="0" w:uiPriority="72" w:unhideWhenUsed="0"/>
-    <w:lsdException w:name="Colorful Grid Accent 6" w:semiHidden="0" w:uiPriority="73" w:unhideWhenUsed="0"/>
-    <w:lsdException w:name="Subtle Emphasis" w:semiHidden="0" w:uiPriority="19" w:unhideWhenUsed="0" w:qFormat="1"/>
-    <w:lsdException w:name="Intense Emphasis" w:semiHidden="0" w:uiPriority="21" w:unhideWhenUsed="0" w:qFormat="1"/>
-    <w:lsdException w:name="Subtle Reference" w:semiHidden="0" w:uiPriority="31" w:unhideWhenUsed="0" w:qFormat="1"/>
-    <w:lsdException w:name="Intense Reference" w:semiHidden="0" w:uiPriority="32" w:unhideWhenUsed="0" w:qFormat="1"/>
-    <w:lsdException w:name="Book Title" w:semiHidden="0" w:uiPriority="33" w:unhideWhenUsed="0" w:qFormat="1"/>
-    <w:lsdException w:name="Bibliography" w:uiPriority="37"/>
-    <w:lsdException w:name="TOC Heading" w:uiPriority="39" w:qFormat="1"/>
-  </w:latentStyles>
-  <w:style w:type="paragraph" w:default="1" w:styleId="Normal">
-    <w:name w:val="Normal"/>
-    <w:qFormat/>
-    <w:pPr>
-      <w:spacing w:after="200" w:line="276" w:lineRule="auto"/>
-    </w:pPr>
-    <w:rPr>
-      <w:sz w:val="22"/>
-      <w:szCs w:val="22"/>
-    </w:rPr>
-  </w:style>
-  <w:style w:type="paragraph" w:styleId="Heading1">
-    <w:name w:val="heading 1"/>
-    <w:basedOn w:val="Normal"/>
-    <w:next w:val="Normal"/>
-    <w:link w:val="Heading1Char"/>
-    <w:uiPriority w:val="9"/>
-    <w:qFormat/>
-    <w:rsid w:val="004C25C6"/>
-    <w:pPr>
-      <w:keepNext/>
-      <w:spacing w:before="240" w:after="60"/>
-      <w:outlineLvl w:val="0"/>
-    </w:pPr>
-    <w:rPr>
-      <w:rFonts w:ascii="Cambria" w:eastAsia="Times New Roman" w:hAnsi="Cambria"/>
-      <w:b/>
-      <w:bCs/>
-      <w:kern w:val="32"/>
-      <w:sz w:val="32"/>
-      <w:szCs w:val="32"/>
-    </w:rPr>
-  </w:style>
-  <w:style w:type="paragraph" w:styleId="Heading2">
-    <w:name w:val="heading 2"/>
-    <w:basedOn w:val="Normal"/>
-    <w:next w:val="Normal"/>
-    <w:link w:val="Heading2Char"/>
-    <w:uiPriority w:val="9"/>
-    <w:unhideWhenUsed/>
-    <w:qFormat/>
-    <w:rsid w:val="004C25C6"/>
-    <w:pPr>
-      <w:keepNext/>
-      <w:spacing w:before="240" w:after="60"/>
-      <w:outlineLvl w:val="1"/>
-    </w:pPr>
-    <w:rPr>
-      <w:rFonts w:ascii="Cambria" w:eastAsia="Times New Roman" w:hAnsi="Cambria"/>
-      <w:b/>
-      <w:bCs/>
-      <w:i/>
-      <w:iCs/>
-      <w:sz w:val="28"/>
-      <w:szCs w:val="28"/>
-    </w:rPr>
-  </w:style>
-  <w:style w:type="character" w:default="1" w:styleId="DefaultParagraphFont">
-    <w:name w:val="Default Paragraph Font"/>
-    <w:uiPriority w:val="1"/>
-    <w:semiHidden/>
-    <w:unhideWhenUsed/>
-  </w:style>
-  <w:style w:type="table" w:default="1" w:styleId="TableNormal">
-    <w:name w:val="Normal Table"/>
-    <w:uiPriority w:val="99"/>
-    <w:semiHidden/>
-    <w:unhideWhenUsed/>
-    <w:tblPr>
-      <w:tblInd w:w="0" w:type="dxa"/>
-      <w:tblCellMar>
-        <w:top w:w="0" w:type="dxa"/>
-        <w:left w:w="108" w:type="dxa"/>
-        <w:bottom w:w="0" w:type="dxa"/>
-        <w:right w:w="108" w:type="dxa"/>
-      </w:tblCellMar>
-    </w:tblPr>
-  </w:style>
-  <w:style w:type="numbering" w:default="1" w:styleId="NoList">
-    <w:name w:val="No List"/>
-    <w:uiPriority w:val="99"/>
-    <w:semiHidden/>
-    <w:unhideWhenUsed/>
-  </w:style>
-  <w:style w:type="character" w:customStyle="1" w:styleId="Heading1Char">
-    <w:name w:val="Heading 1 Char"/>
-    <w:link w:val="Heading1"/>
-    <w:uiPriority w:val="9"/>
-    <w:rsid w:val="004C25C6"/>
-    <w:rPr>
-      <w:rFonts w:ascii="Cambria" w:eastAsia="Times New Roman" w:hAnsi="Cambria" w:cs="Times New Roman"/>
-      <w:b/>
-      <w:bCs/>
-      <w:kern w:val="32"/>
-      <w:sz w:val="32"/>
-      <w:szCs w:val="32"/>
-    </w:rPr>
-  </w:style>
-  <w:style w:type="character" w:customStyle="1" w:styleId="Heading2Char">
-    <w:name w:val="Heading 2 Char"/>
-    <w:link w:val="Heading2"/>
-    <w:uiPriority w:val="9"/>
-    <w:rsid w:val="004C25C6"/>
-    <w:rPr>
-      <w:rFonts w:ascii="Cambria" w:eastAsia="Times New Roman" w:hAnsi="Cambria" w:cs="Times New Roman"/>
-      <w:b/>
-      <w:bCs/>
-      <w:i/>
-      <w:iCs/>
-      <w:sz w:val="28"/>
-      <w:szCs w:val="28"/>
-    </w:rPr>
-  </w:style>
-  <w:style w:type="paragraph" w:styleId="Title">
-    <w:name w:val="Title"/>
-    <w:basedOn w:val="Normal"/>
-    <w:next w:val="Normal"/>
-    <w:link w:val="TitleChar"/>
-    <w:uiPriority w:val="10"/>
-    <w:qFormat/>
-    <w:rsid w:val="004C25C6"/>
-    <w:pPr>
-      <w:spacing w:before="240" w:after="60"/>
-      <w:jc w:val="center"/>
-      <w:outlineLvl w:val="0"/>
-    </w:pPr>
-    <w:rPr>
-      <w:rFonts w:ascii="Cambria" w:eastAsia="Times New Roman" w:hAnsi="Cambria"/>
-      <w:b/>
-      <w:bCs/>
-      <w:kern w:val="28"/>
-      <w:sz w:val="32"/>
-      <w:szCs w:val="32"/>
-    </w:rPr>
-  </w:style>
-  <w:style w:type="character" w:customStyle="1" w:styleId="TitleChar">
-    <w:name w:val="Title Char"/>
-    <w:link w:val="Title"/>
-    <w:uiPriority w:val="10"/>
-    <w:rsid w:val="004C25C6"/>
-    <w:rPr>
-      <w:rFonts w:ascii="Cambria" w:eastAsia="Times New Roman" w:hAnsi="Cambria" w:cs="Times New Roman"/>
-      <w:b/>
-      <w:bCs/>
-      <w:kern w:val="28"/>
-      <w:sz w:val="32"/>
-      <w:szCs w:val="32"/>
-    </w:rPr>
-  </w:style>
-  <w:style w:type="character" w:styleId="Hyperlink">
-    <w:name w:val="Hyperlink"/>
-    <w:basedOn w:val="DefaultParagraphFont"/>
-    <w:uiPriority w:val="99"/>
-    <w:unhideWhenUsed/>
-    <w:rsid w:val="00AA3337"/>
-    <w:rPr>
-      <w:color w:val="0000FF" w:themeColor="hyperlink"/>
-      <w:u w:val="single"/>
-    </w:rPr>
-  </w:style>
-  <w:style w:type="character" w:styleId="HTMLCode">
-    <w:name w:val="HTML Code"/>
-    <w:uiPriority w:val="99"/>
-    <w:semiHidden/>
-    <w:unhideWhenUsed/>
-    <w:rsid w:val="00AA3337"/>
-    <w:rPr>
-      <w:rFonts w:ascii="Courier" w:eastAsia="Calibri" w:hAnsi="Courier" w:cs="Courier"/>
-      <w:sz w:val="20"/>
-      <w:szCs w:val="20"/>
-    </w:rPr>
-  </w:style>
-  <w:style w:type="paragraph" w:styleId="NormalWeb">
-    <w:name w:val="Normal (Web)"/>
-    <w:basedOn w:val="Normal"/>
-    <w:uiPriority w:val="99"/>
-    <w:semiHidden/>
-    <w:unhideWhenUsed/>
-    <w:rsid w:val="00433E2D"/>
-    <w:pPr>
-      <w:spacing w:before="100" w:beforeAutospacing="1" w:after="100" w:afterAutospacing="1" w:line="240" w:lineRule="auto"/>
-    </w:pPr>
-    <w:rPr>
-      <w:rFonts w:ascii="Times" w:hAnsi="Times"/>
-      <w:sz w:val="20"/>
-      <w:szCs w:val="20"/>
-    </w:rPr>
-  </w:style>
-  <w:style w:type="paragraph" w:styleId="HTMLPreformatted">
-    <w:name w:val="HTML Preformatted"/>
-    <w:basedOn w:val="Normal"/>
-    <w:link w:val="HTMLPreformattedChar"/>
-    <w:uiPriority w:val="99"/>
-    <w:semiHidden/>
-    <w:unhideWhenUsed/>
-    <w:rsid w:val="000A2CB5"/>
-    <w:pPr>
-      <w:tabs>
-        <w:tab w:val="left" w:pos="916"/>
-        <w:tab w:val="left" w:pos="1832"/>
-        <w:tab w:val="left" w:pos="2748"/>
-        <w:tab w:val="left" w:pos="3664"/>
-        <w:tab w:val="left" w:pos="4580"/>
-        <w:tab w:val="left" w:pos="5496"/>
-        <w:tab w:val="left" w:pos="6412"/>
-        <w:tab w:val="left" w:pos="7328"/>
-        <w:tab w:val="left" w:pos="8244"/>
-        <w:tab w:val="left" w:pos="9160"/>
-        <w:tab w:val="left" w:pos="10076"/>
-        <w:tab w:val="left" w:pos="10992"/>
-        <w:tab w:val="left" w:pos="11908"/>
-        <w:tab w:val="left" w:pos="12824"/>
-        <w:tab w:val="left" w:pos="13740"/>
-        <w:tab w:val="left" w:pos="14656"/>
-      </w:tabs>
-      <w:spacing w:after="0" w:line="240" w:lineRule="auto"/>
-    </w:pPr>
-    <w:rPr>
-      <w:rFonts w:ascii="Courier" w:hAnsi="Courier" w:cs="Courier"/>
-      <w:sz w:val="20"/>
-      <w:szCs w:val="20"/>
-    </w:rPr>
-  </w:style>
-  <w:style w:type="character" w:customStyle="1" w:styleId="HTMLPreformattedChar">
-    <w:name w:val="HTML Preformatted Char"/>
-    <w:basedOn w:val="DefaultParagraphFont"/>
-    <w:link w:val="HTMLPreformatted"/>
-    <w:uiPriority w:val="99"/>
-    <w:semiHidden/>
-    <w:rsid w:val="000A2CB5"/>
-    <w:rPr>
-      <w:rFonts w:ascii="Courier" w:hAnsi="Courier" w:cs="Courier"/>
-    </w:rPr>
-  </w:style>
-  <w:style w:type="paragraph" w:styleId="BalloonText">
-    <w:name w:val="Balloon Text"/>
-    <w:basedOn w:val="Normal"/>
-    <w:link w:val="BalloonTextChar"/>
-    <w:uiPriority w:val="99"/>
-    <w:semiHidden/>
-    <w:unhideWhenUsed/>
-    <w:rsid w:val="00F52A95"/>
-    <w:pPr>
-      <w:spacing w:after="0" w:line="240" w:lineRule="auto"/>
-    </w:pPr>
-    <w:rPr>
-      <w:rFonts w:ascii="Lucida Grande" w:hAnsi="Lucida Grande" w:cs="Lucida Grande"/>
-      <w:sz w:val="18"/>
-      <w:szCs w:val="18"/>
-    </w:rPr>
-  </w:style>
-  <w:style w:type="character" w:customStyle="1" w:styleId="BalloonTextChar">
-    <w:name w:val="Balloon Text Char"/>
-    <w:basedOn w:val="DefaultParagraphFont"/>
-    <w:link w:val="BalloonText"/>
-    <w:uiPriority w:val="99"/>
-    <w:semiHidden/>
-    <w:rsid w:val="00F52A95"/>
-    <w:rPr>
-      <w:rFonts w:ascii="Lucida Grande" w:hAnsi="Lucida Grande" w:cs="Lucida Grande"/>
-      <w:sz w:val="18"/>
-      <w:szCs w:val="18"/>
-    </w:rPr>
-  </w:style>
-</w:styles>
-</file>
-
-<file path=word/stylesWithEffects.xml><?xml version="1.0" encoding="utf-8"?>
-<w:styles xmlns:wpc="http://schemas.microsoft.com/office/word/2010/wordprocessingCanvas" xmlns:mo="http://schemas.microsoft.com/office/mac/office/2008/main" xmlns:mc="http://schemas.openxmlformats.org/markup-compatibility/2006" xmlns:mv="urn:schemas-microsoft-com:mac:vml" xmlns:o="urn:schemas-microsoft-com:office:office" xmlns:r="http://schemas.openxmlformats.org/officeDocument/2006/relationships" xmlns:m="http://schemas.openxmlformats.org/officeDocument/2006/math" xmlns:v="urn:schemas-microsoft-com:vml" xmlns:wp14="http://schemas.microsoft.com/office/word/2010/wordprocessingDrawing" xmlns:wp="http://schemas.openxmlformats.org/drawingml/2006/wordprocessingDrawing" xmlns:w10="urn:schemas-microsoft-com:office:word" xmlns:w="http://schemas.openxmlformats.org/wordprocessingml/2006/main" xmlns:w14="http://schemas.microsoft.com/office/word/2010/wordml" xmlns:wpg="http://schemas.microsoft.com/office/word/2010/wordprocessingGroup" xmlns:wpi="http://schemas.microsoft.com/office/word/2010/wordprocessingInk" xmlns:wne="http://schemas.microsoft.com/office/word/2006/wordml" xmlns:wps="http://schemas.microsoft.com/office/word/2010/wordprocessingShape" mc:Ignorable="w14 wp14">
-  <w:docDefaults>
-    <w:rPrDefault>
-      <w:rPr>
-        <w:rFonts w:ascii="Calibri" w:eastAsia="Calibri" w:hAnsi="Calibri" w:cs="Times New Roman"/>
-        <w:lang w:val="en-US" w:eastAsia="en-US" w:bidi="ar-SA"/>
-      </w:rPr>
-    </w:rPrDefault>
-    <w:pPrDefault/>
-  </w:docDefaults>
-  <w:latentStyles w:defLockedState="0" w:defUIPriority="99" w:defSemiHidden="1" w:defUnhideWhenUsed="1" w:defQFormat="0" w:count="276">
-    <w:lsdException w:name="Normal" w:semiHidden="0" w:uiPriority="0" w:unhideWhenUsed="0" w:qFormat="1"/>
-    <w:lsdException w:name="heading 1" w:semiHidden="0" w:uiPriority="9" w:unhideWhenUsed="0" w:qFormat="1"/>
-    <w:lsdException w:name="heading 2" w:uiPriority="9" w:qFormat="1"/>
-    <w:lsdException w:name="heading 3" w:uiPriority="9" w:qFormat="1"/>
-    <w:lsdException w:name="heading 4" w:uiPriority="9" w:qFormat="1"/>
-    <w:lsdException w:name="heading 5" w:uiPriority="9" w:qFormat="1"/>
-    <w:lsdException w:name="heading 6" w:uiPriority="9" w:qFormat="1"/>
-    <w:lsdException w:name="heading 7" w:uiPriority="9" w:qFormat="1"/>
-    <w:lsdException w:name="heading 8" w:uiPriority="9" w:qFormat="1"/>
-    <w:lsdException w:name="heading 9" w:uiPriority="9" w:qFormat="1"/>
-    <w:lsdException w:name="toc 1" w:uiPriority="39"/>
-    <w:lsdException w:name="toc 2" w:uiPriority="39"/>
-    <w:lsdException w:name="toc 3" w:uiPriority="39"/>
-    <w:lsdException w:name="toc 4" w:uiPriority="39"/>
-    <w:lsdException w:name="toc 5" w:uiPriority="39"/>
-    <w:lsdException w:name="toc 6" w:uiPriority="39"/>
-    <w:lsdException w:name="toc 7" w:uiPriority="39"/>
-    <w:lsdException w:name="toc 8" w:uiPriority="39"/>
-    <w:lsdException w:name="toc 9" w:uiPriority="39"/>
-    <w:lsdException w:name="caption" w:uiPriority="35" w:qFormat="1"/>
-    <w:lsdException w:name="Title" w:semiHidden="0" w:uiPriority="10" w:unhideWhenUsed="0" w:qFormat="1"/>
-    <w:lsdException w:name="Default Paragraph Font" w:uiPriority="1"/>
-    <w:lsdException w:name="Subtitle" w:semiHidden="0" w:uiPriority="11" w:unhideWhenUsed="0" w:qFormat="1"/>
-    <w:lsdException w:name="Strong" w:semiHidden="0" w:uiPriority="22" w:unhideWhenUsed="0" w:qFormat="1"/>
-    <w:lsdException w:name="Emphasis" w:semiHidden="0" w:uiPriority="20" w:unhideWhenUsed="0" w:qFormat="1"/>
-    <w:lsdException w:name="Table Grid" w:semiHidden="0" w:uiPriority="59" w:unhideWhenUsed="0"/>
-    <w:lsdException w:name="Note Level 1" w:unhideWhenUsed="0"/>
-    <w:lsdException w:name="Note Level 2" w:semiHidden="0" w:uiPriority="1" w:unhideWhenUsed="0" w:qFormat="1"/>
-    <w:lsdException w:name="Note Level 3" w:semiHidden="0" w:uiPriority="60" w:unhideWhenUsed="0"/>
-    <w:lsdException w:name="Note Level 4" w:semiHidden="0" w:uiPriority="61" w:unhideWhenUsed="0"/>
-    <w:lsdException w:name="Note Level 5" w:semiHidden="0" w:uiPriority="62" w:unhideWhenUsed="0"/>
-    <w:lsdException w:name="Note Level 6" w:semiHidden="0" w:uiPriority="63" w:unhideWhenUsed="0"/>
-    <w:lsdException w:name="Note Level 7" w:semiHidden="0" w:uiPriority="64" w:unhideWhenUsed="0"/>
-    <w:lsdException w:name="Note Level 8" w:semiHidden="0" w:uiPriority="65" w:unhideWhenUsed="0"/>
-    <w:lsdException w:name="Note Level 9" w:semiHidden="0" w:uiPriority="66" w:unhideWhenUsed="0"/>
-    <w:lsdException w:name="Placeholder Text" w:semiHidden="0" w:uiPriority="67" w:unhideWhenUsed="0"/>
-    <w:lsdException w:name="No Spacing" w:semiHidden="0" w:uiPriority="68" w:unhideWhenUsed="0"/>
-    <w:lsdException w:name="Light Shading" w:semiHidden="0" w:uiPriority="69" w:unhideWhenUsed="0"/>
-    <w:lsdException w:name="Light List" w:semiHidden="0" w:uiPriority="70" w:unhideWhenUsed="0"/>
-    <w:lsdException w:name="Light Grid" w:semiHidden="0" w:uiPriority="71" w:unhideWhenUsed="0"/>
-    <w:lsdException w:name="Medium Shading 1" w:semiHidden="0" w:uiPriority="72" w:unhideWhenUsed="0"/>
-    <w:lsdException w:name="Medium Shading 2" w:semiHidden="0" w:uiPriority="73" w:unhideWhenUsed="0"/>
-    <w:lsdException w:name="Medium List 1" w:semiHidden="0" w:uiPriority="60" w:unhideWhenUsed="0"/>
-    <w:lsdException w:name="Medium List 2" w:semiHidden="0" w:uiPriority="61" w:unhideWhenUsed="0"/>
-    <w:lsdException w:name="Medium Grid 1" w:semiHidden="0" w:uiPriority="62" w:unhideWhenUsed="0"/>
-    <w:lsdException w:name="Medium Grid 2" w:semiHidden="0" w:uiPriority="63" w:unhideWhenUsed="0"/>
-    <w:lsdException w:name="Medium Grid 3" w:semiHidden="0" w:uiPriority="64" w:unhideWhenUsed="0"/>
-    <w:lsdException w:name="Dark List" w:semiHidden="0" w:uiPriority="65" w:unhideWhenUsed="0"/>
-    <w:lsdException w:name="Colorful Shading" w:unhideWhenUsed="0"/>
-    <w:lsdException w:name="Colorful List" w:semiHidden="0" w:uiPriority="34" w:unhideWhenUsed="0" w:qFormat="1"/>
-    <w:lsdException w:name="Colorful Grid" w:semiHidden="0" w:uiPriority="29" w:unhideWhenUsed="0" w:qFormat="1"/>
-    <w:lsdException w:name="Light Shading Accent 1" w:semiHidden="0" w:uiPriority="30" w:unhideWhenUsed="0" w:qFormat="1"/>
-    <w:lsdException w:name="Light List Accent 1" w:semiHidden="0" w:uiPriority="66" w:unhideWhenUsed="0"/>
-    <w:lsdException w:name="Light Grid Accent 1" w:semiHidden="0" w:uiPriority="67" w:unhideWhenUsed="0"/>
-    <w:lsdException w:name="Medium Shading 1 Accent 1" w:semiHidden="0" w:uiPriority="68" w:unhideWhenUsed="0"/>
-    <w:lsdException w:name="Medium Shading 2 Accent 1" w:semiHidden="0" w:uiPriority="69" w:unhideWhenUsed="0"/>
-    <w:lsdException w:name="Medium List 1 Accent 1" w:semiHidden="0" w:uiPriority="70" w:unhideWhenUsed="0"/>
-    <w:lsdException w:name="Revision" w:semiHidden="0" w:uiPriority="71" w:unhideWhenUsed="0"/>
-    <w:lsdException w:name="List Paragraph" w:semiHidden="0" w:uiPriority="72" w:unhideWhenUsed="0"/>
-    <w:lsdException w:name="Quote" w:semiHidden="0" w:uiPriority="73" w:unhideWhenUsed="0"/>
-    <w:lsdException w:name="Intense Quote" w:semiHidden="0" w:uiPriority="60" w:unhideWhenUsed="0"/>
-    <w:lsdException w:name="Medium List 2 Accent 1" w:semiHidden="0" w:uiPriority="61" w:unhideWhenUsed="0"/>
-    <w:lsdException w:name="Medium Grid 1 Accent 1" w:semiHidden="0" w:uiPriority="62" w:unhideWhenUsed="0"/>
-    <w:lsdException w:name="Medium Grid 2 Accent 1" w:semiHidden="0" w:uiPriority="63" w:unhideWhenUsed="0"/>
-    <w:lsdException w:name="Medium Grid 3 Accent 1" w:semiHidden="0" w:uiPriority="64" w:unhideWhenUsed="0"/>
-    <w:lsdException w:name="Dark List Accent 1" w:semiHidden="0" w:uiPriority="65" w:unhideWhenUsed="0"/>
-    <w:lsdException w:name="Colorful Shading Accent 1" w:semiHidden="0" w:uiPriority="66" w:unhideWhenUsed="0"/>
-    <w:lsdException w:name="Colorful List Accent 1" w:semiHidden="0" w:uiPriority="67" w:unhideWhenUsed="0"/>
-    <w:lsdException w:name="Colorful Grid Accent 1" w:semiHidden="0" w:uiPriority="68" w:unhideWhenUsed="0"/>
-    <w:lsdException w:name="Light Shading Accent 2" w:semiHidden="0" w:uiPriority="69" w:unhideWhenUsed="0"/>
-    <w:lsdException w:name="Light List Accent 2" w:semiHidden="0" w:uiPriority="70" w:unhideWhenUsed="0"/>
-    <w:lsdException w:name="Light Grid Accent 2" w:semiHidden="0" w:uiPriority="71" w:unhideWhenUsed="0"/>
-    <w:lsdException w:name="Medium Shading 1 Accent 2" w:semiHidden="0" w:uiPriority="72" w:unhideWhenUsed="0"/>
-    <w:lsdException w:name="Medium Shading 2 Accent 2" w:semiHidden="0" w:uiPriority="73" w:unhideWhenUsed="0"/>
-    <w:lsdException w:name="Medium List 1 Accent 2" w:semiHidden="0" w:uiPriority="60" w:unhideWhenUsed="0"/>
-    <w:lsdException w:name="Medium List 2 Accent 2" w:semiHidden="0" w:uiPriority="61" w:unhideWhenUsed="0"/>
-    <w:lsdException w:name="Medium Grid 1 Accent 2" w:semiHidden="0" w:uiPriority="62" w:unhideWhenUsed="0"/>
-    <w:lsdException w:name="Medium Grid 2 Accent 2" w:semiHidden="0" w:uiPriority="63" w:unhideWhenUsed="0"/>
-    <w:lsdException w:name="Medium Grid 3 Accent 2" w:semiHidden="0" w:uiPriority="64" w:unhideWhenUsed="0"/>
-    <w:lsdException w:name="Dark List Accent 2" w:semiHidden="0" w:uiPriority="65" w:unhideWhenUsed="0"/>
-    <w:lsdException w:name="Colorful Shading Accent 2" w:semiHidden="0" w:uiPriority="66" w:unhideWhenUsed="0"/>
-    <w:lsdException w:name="Colorful List Accent 2" w:semiHidden="0" w:uiPriority="67" w:unhideWhenUsed="0"/>
-    <w:lsdException w:name="Colorful Grid Accent 2" w:semiHidden="0" w:uiPriority="68" w:unhideWhenUsed="0"/>
-    <w:lsdException w:name="Light Shading Accent 3" w:semiHidden="0" w:uiPriority="69" w:unhideWhenUsed="0"/>
-    <w:lsdException w:name="Light List Accent 3" w:semiHidden="0" w:uiPriority="70" w:unhideWhenUsed="0"/>
-    <w:lsdException w:name="Light Grid Accent 3" w:semiHidden="0" w:uiPriority="71" w:unhideWhenUsed="0"/>
-    <w:lsdException w:name="Medium Shading 1 Accent 3" w:semiHidden="0" w:uiPriority="72" w:unhideWhenUsed="0"/>
-    <w:lsdException w:name="Medium Shading 2 Accent 3" w:semiHidden="0" w:uiPriority="73" w:unhideWhenUsed="0"/>
-    <w:lsdException w:name="Medium List 1 Accent 3" w:semiHidden="0" w:uiPriority="60" w:unhideWhenUsed="0"/>
-    <w:lsdException w:name="Medium List 2 Accent 3" w:semiHidden="0" w:uiPriority="61" w:unhideWhenUsed="0"/>
-    <w:lsdException w:name="Medium Grid 1 Accent 3" w:semiHidden="0" w:uiPriority="62" w:unhideWhenUsed="0"/>
-    <w:lsdException w:name="Medium Grid 2 Accent 3" w:semiHidden="0" w:uiPriority="63" w:unhideWhenUsed="0"/>
-    <w:lsdException w:name="Medium Grid 3 Accent 3" w:semiHidden="0" w:uiPriority="64" w:unhideWhenUsed="0"/>
-    <w:lsdException w:name="Dark List Accent 3" w:semiHidden="0" w:uiPriority="65" w:unhideWhenUsed="0"/>
-    <w:lsdException w:name="Colorful Shading Accent 3" w:semiHidden="0" w:uiPriority="66" w:unhideWhenUsed="0"/>
-    <w:lsdException w:name="Colorful List Accent 3" w:semiHidden="0" w:uiPriority="67" w:unhideWhenUsed="0"/>
-    <w:lsdException w:name="Colorful Grid Accent 3" w:semiHidden="0" w:uiPriority="68" w:unhideWhenUsed="0"/>
-    <w:lsdException w:name="Light Shading Accent 4" w:semiHidden="0" w:uiPriority="69" w:unhideWhenUsed="0"/>
-    <w:lsdException w:name="Light List Accent 4" w:semiHidden="0" w:uiPriority="70" w:unhideWhenUsed="0"/>
-    <w:lsdException w:name="Light Grid Accent 4" w:semiHidden="0" w:uiPriority="71" w:unhideWhenUsed="0"/>
-    <w:lsdException w:name="Medium Shading 1 Accent 4" w:semiHidden="0" w:uiPriority="72" w:unhideWhenUsed="0"/>
-    <w:lsdException w:name="Medium Shading 2 Accent 4" w:semiHidden="0" w:uiPriority="73" w:unhideWhenUsed="0"/>
-    <w:lsdException w:name="Medium List 1 Accent 4" w:semiHidden="0" w:uiPriority="60" w:unhideWhenUsed="0"/>
-    <w:lsdException w:name="Medium List 2 Accent 4" w:semiHidden="0" w:uiPriority="61" w:unhideWhenUsed="0"/>
-    <w:lsdException w:name="Medium Grid 1 Accent 4" w:semiHidden="0" w:uiPriority="62" w:unhideWhenUsed="0"/>
-    <w:lsdException w:name="Medium Grid 2 Accent 4" w:semiHidden="0" w:uiPriority="63" w:unhideWhenUsed="0"/>
-    <w:lsdException w:name="Medium Grid 3 Accent 4" w:semiHidden="0" w:uiPriority="64" w:unhideWhenUsed="0"/>
-    <w:lsdException w:name="Dark List Accent 4" w:semiHidden="0" w:uiPriority="65" w:unhideWhenUsed="0"/>
-    <w:lsdException w:name="Colorful Shading Accent 4" w:semiHidden="0" w:uiPriority="66" w:unhideWhenUsed="0"/>
-    <w:lsdException w:name="Colorful List Accent 4" w:semiHidden="0" w:uiPriority="67" w:unhideWhenUsed="0"/>
-    <w:lsdException w:name="Colorful Grid Accent 4" w:semiHidden="0" w:uiPriority="68" w:unhideWhenUsed="0"/>
-    <w:lsdException w:name="Light Shading Accent 5" w:semiHidden="0" w:uiPriority="69" w:unhideWhenUsed="0"/>
-    <w:lsdException w:name="Light List Accent 5" w:semiHidden="0" w:uiPriority="70" w:unhideWhenUsed="0"/>
-    <w:lsdException w:name="Light Grid Accent 5" w:semiHidden="0" w:uiPriority="71" w:unhideWhenUsed="0"/>
-    <w:lsdException w:name="Medium Shading 1 Accent 5" w:semiHidden="0" w:uiPriority="72" w:unhideWhenUsed="0"/>
-    <w:lsdException w:name="Medium Shading 2 Accent 5" w:semiHidden="0" w:uiPriority="73" w:unhideWhenUsed="0"/>
-    <w:lsdException w:name="Medium List 1 Accent 5" w:semiHidden="0" w:uiPriority="60" w:unhideWhenUsed="0"/>
-    <w:lsdException w:name="Medium List 2 Accent 5" w:semiHidden="0" w:uiPriority="61" w:unhideWhenUsed="0"/>
-    <w:lsdException w:name="Medium Grid 1 Accent 5" w:semiHidden="0" w:uiPriority="62" w:unhideWhenUsed="0"/>
-    <w:lsdException w:name="Medium Grid 2 Accent 5" w:semiHidden="0" w:uiPriority="63" w:unhideWhenUsed="0"/>
-    <w:lsdException w:name="Medium Grid 3 Accent 5" w:semiHidden="0" w:uiPriority="64" w:unhideWhenUsed="0"/>
-    <w:lsdException w:name="Dark List Accent 5" w:semiHidden="0" w:uiPriority="65" w:unhideWhenUsed="0"/>
-    <w:lsdException w:name="Colorful Shading Accent 5" w:semiHidden="0" w:uiPriority="66" w:unhideWhenUsed="0"/>
-    <w:lsdException w:name="Colorful List Accent 5" w:semiHidden="0" w:uiPriority="67" w:unhideWhenUsed="0"/>
-    <w:lsdException w:name="Colorful Grid Accent 5" w:semiHidden="0" w:uiPriority="68" w:unhideWhenUsed="0"/>
-    <w:lsdException w:name="Light Shading Accent 6" w:semiHidden="0" w:uiPriority="69" w:unhideWhenUsed="0"/>
-    <w:lsdException w:name="Light List Accent 6" w:semiHidden="0" w:uiPriority="70" w:unhideWhenUsed="0"/>
-    <w:lsdException w:name="Light Grid Accent 6" w:semiHidden="0" w:uiPriority="71" w:unhideWhenUsed="0"/>
-    <w:lsdException w:name="Medium Shading 1 Accent 6" w:semiHidden="0" w:uiPriority="72" w:unhideWhenUsed="0"/>
-    <w:lsdException w:name="Medium Shading 2 Accent 6" w:semiHidden="0" w:uiPriority="73" w:unhideWhenUsed="0"/>
-    <w:lsdException w:name="Medium List 1 Accent 6" w:semiHidden="0" w:uiPriority="19" w:unhideWhenUsed="0" w:qFormat="1"/>
-    <w:lsdException w:name="Medium List 2 Accent 6" w:semiHidden="0" w:uiPriority="21" w:unhideWhenUsed="0" w:qFormat="1"/>
-    <w:lsdException w:name="Medium Grid 1 Accent 6" w:semiHidden="0" w:uiPriority="31" w:unhideWhenUsed="0" w:qFormat="1"/>
-    <w:lsdException w:name="Medium Grid 2 Accent 6" w:semiHidden="0" w:uiPriority="32" w:unhideWhenUsed="0" w:qFormat="1"/>
-    <w:lsdException w:name="Medium Grid 3 Accent 6" w:semiHidden="0" w:uiPriority="33" w:unhideWhenUsed="0" w:qFormat="1"/>
-    <w:lsdException w:name="Dark List Accent 6" w:uiPriority="37"/>
-    <w:lsdException w:name="Colorful Shading Accent 6" w:uiPriority="39" w:qFormat="1"/>
-    <w:lsdException w:name="Colorful List Accent 6" w:semiHidden="0" w:uiPriority="72" w:unhideWhenUsed="0"/>
-    <w:lsdException w:name="Colorful Grid Accent 6" w:semiHidden="0" w:uiPriority="73" w:unhideWhenUsed="0"/>
-    <w:lsdException w:name="Subtle Emphasis" w:semiHidden="0" w:uiPriority="19" w:unhideWhenUsed="0" w:qFormat="1"/>
-    <w:lsdException w:name="Intense Emphasis" w:semiHidden="0" w:uiPriority="21" w:unhideWhenUsed="0" w:qFormat="1"/>
-    <w:lsdException w:name="Subtle Reference" w:semiHidden="0" w:uiPriority="31" w:unhideWhenUsed="0" w:qFormat="1"/>
-    <w:lsdException w:name="Intense Reference" w:semiHidden="0" w:uiPriority="32" w:unhideWhenUsed="0" w:qFormat="1"/>
-    <w:lsdException w:name="Book Title" w:semiHidden="0" w:uiPriority="33" w:unhideWhenUsed="0" w:qFormat="1"/>
-    <w:lsdException w:name="Bibliography" w:uiPriority="37"/>
-    <w:lsdException w:name="TOC Heading" w:uiPriority="39" w:qFormat="1"/>
+    <w:lsdException w:name="Colorful List Accent 6" w:uiPriority="72"/>
+    <w:lsdException w:name="Colorful Grid Accent 6" w:uiPriority="73"/>
+    <w:lsdException w:name="Subtle Emphasis" w:uiPriority="19" w:qFormat="1"/>
+    <w:lsdException w:name="Intense Emphasis" w:uiPriority="21" w:qFormat="1"/>
+    <w:lsdException w:name="Subtle Reference" w:uiPriority="31" w:qFormat="1"/>
+    <w:lsdException w:name="Intense Reference" w:uiPriority="32" w:qFormat="1"/>
+    <w:lsdException w:name="Book Title" w:uiPriority="33" w:qFormat="1"/>
+    <w:lsdException w:name="Bibliography" w:semiHidden="1" w:uiPriority="37" w:unhideWhenUsed="1"/>
+    <w:lsdException w:name="TOC Heading" w:semiHidden="1" w:uiPriority="39" w:unhideWhenUsed="1" w:qFormat="1"/>
+    <w:lsdException w:name="Grid Table 4" w:uiPriority="49"/>
+    <w:lsdException w:name="Grid Table 5 Dark" w:uiPriority="50"/>
+    <w:lsdException w:name="Grid Table 6 Colorful" w:uiPriority="51"/>
+    <w:lsdException w:name="Grid Table 7 Colorful" w:uiPriority="52"/>
+    <w:lsdException w:name="Grid Table 1 Light Accent 1" w:uiPriority="46"/>
+    <w:lsdException w:name="Grid Table 2 Accent 1" w:uiPriority="47"/>
+    <w:lsdException w:name="Grid Table 3 Accent 1" w:uiPriority="48"/>
+    <w:lsdException w:name="Grid Table 4 Accent 1" w:uiPriority="49"/>
+    <w:lsdException w:name="Grid Table 5 Dark Accent 1" w:uiPriority="50"/>
+    <w:lsdException w:name="Grid Table 6 Colorful Accent 1" w:uiPriority="51"/>
+    <w:lsdException w:name="Grid Table 7 Colorful Accent 1" w:uiPriority="52"/>
+    <w:lsdException w:name="Grid Table 1 Light Accent 2" w:uiPriority="46"/>
+    <w:lsdException w:name="Grid Table 2 Accent 2" w:uiPriority="47"/>
+    <w:lsdException w:name="Grid Table 3 Accent 2" w:uiPriority="48"/>
+    <w:lsdException w:name="Grid Table 4 Accent 2" w:uiPriority="49"/>
+    <w:lsdException w:name="Grid Table 5 Dark Accent 2" w:uiPriority="50"/>
+    <w:lsdException w:name="Grid Table 6 Colorful Accent 2" w:uiPriority="51"/>
+    <w:lsdException w:name="Grid Table 7 Colorful Accent 2" w:uiPriority="52"/>
+    <w:lsdException w:name="Grid Table 1 Light Accent 3" w:uiPriority="46"/>
+    <w:lsdException w:name="Grid Table 2 Accent 3" w:uiPriority="47"/>
+    <w:lsdException w:name="Grid Table 3 Accent 3" w:uiPriority="48"/>
+    <w:lsdException w:name="Grid Table 4 Accent 3" w:uiPriority="49"/>
+    <w:lsdException w:name="Grid Table 5 Dark Accent 3" w:uiPriority="50"/>
+    <w:lsdException w:name="Grid Table 6 Colorful Accent 3" w:uiPriority="51"/>
+    <w:lsdException w:name="Grid Table 7 Colorful Accent 3" w:uiPriority="52"/>
+    <w:lsdException w:name="Grid Table 1 Light Accent 4" w:uiPriority="46"/>
+    <w:lsdException w:name="Grid Table 2 Accent 4" w:uiPriority="47"/>
+    <w:lsdException w:name="Grid Table 3 Accent 4" w:uiPriority="48"/>
+    <w:lsdException w:name="Grid Table 4 Accent 4" w:uiPriority="49"/>
+    <w:lsdException w:name="Grid Table 5 Dark Accent 4" w:uiPriority="50"/>
+    <w:lsdException w:name="Grid Table 6 Colorful Accent 4" w:uiPriority="51"/>
+    <w:lsdException w:name="Grid Table 7 Colorful Accent 4" w:uiPriority="52"/>
+    <w:lsdException w:name="Grid Table 1 Light Accent 5" w:uiPriority="46"/>
+    <w:lsdException w:name="Grid Table 2 Accent 5" w:uiPriority="47"/>
+    <w:lsdException w:name="Grid Table 3 Accent 5" w:uiPriority="48"/>
+    <w:lsdException w:name="Grid Table 4 Accent 5" w:uiPriority="49"/>
+    <w:lsdException w:name="Grid Table 5 Dark Accent 5" w:uiPriority="50"/>
+    <w:lsdException w:name="Grid Table 6 Colorful Accent 5" w:uiPriority="51"/>
+    <w:lsdException w:name="Grid Table 7 Colorful Accent 5" w:uiPriority="52"/>
+    <w:lsdException w:name="Grid Table 1 Light Accent 6" w:uiPriority="46"/>
+    <w:lsdException w:name="Grid Table 2 Accent 6" w:uiPriority="47"/>
+    <w:lsdException w:name="Grid Table 3 Accent 6" w:uiPriority="48"/>
+    <w:lsdException w:name="Grid Table 4 Accent 6" w:uiPriority="49"/>
+    <w:lsdException w:name="Grid Table 5 Dark Accent 6" w:uiPriority="50"/>
+    <w:lsdException w:name="Grid Table 6 Colorful Accent 6" w:uiPriority="51"/>
+    <w:lsdException w:name="Grid Table 7 Colorful Accent 6" w:uiPriority="52"/>
+    <w:lsdException w:name="List Table 1 Light" w:uiPriority="46"/>
+    <w:lsdException w:name="List Table 2" w:uiPriority="47"/>
+    <w:lsdException w:name="List Table 3" w:uiPriority="48"/>
+    <w:lsdException w:name="List Table 4" w:uiPriority="49"/>
+    <w:lsdException w:name="List Table 5 Dark" w:uiPriority="50"/>
+    <w:lsdException w:name="List Table 6 Colorful" w:uiPriority="51"/>
+    <w:lsdException w:name="List Table 7 Colorful" w:uiPriority="52"/>
+    <w:lsdException w:name="List Table 1 Light Accent 1" w:uiPriority="46"/>
+    <w:lsdException w:name="List Table 2 Accent 1" w:uiPriority="47"/>
+    <w:lsdException w:name="List Table 3 Accent 1" w:uiPriority="48"/>
+    <w:lsdException w:name="List Table 4 Accent 1" w:uiPriority="49"/>
+    <w:lsdException w:name="List Table 5 Dark Accent 1" w:uiPriority="50"/>
+    <w:lsdException w:name="List Table 6 Colorful Accent 1" w:uiPriority="51"/>
+    <w:lsdException w:name="List Table 7 Colorful Accent 1" w:uiPriority="52"/>
+    <w:lsdException w:name="List Table 1 Light Accent 2" w:uiPriority="46"/>
+    <w:lsdException w:name="List Table 2 Accent 2" w:uiPriority="47"/>
+    <w:lsdException w:name="List Table 3 Accent 2" w:uiPriority="48"/>
+    <w:lsdException w:name="List Table 4 Accent 2" w:uiPriority="49"/>
+    <w:lsdException w:name="List Table 5 Dark Accent 2" w:uiPriority="50"/>
+    <w:lsdException w:name="List Table 6 Colorful Accent 2" w:uiPriority="51"/>
+    <w:lsdException w:name="List Table 7 Colorful Accent 2" w:uiPriority="52"/>
+    <w:lsdException w:name="List Table 1 Light Accent 3" w:uiPriority="46"/>
+    <w:lsdException w:name="List Table 2 Accent 3" w:uiPriority="47"/>
+    <w:lsdException w:name="List Table 3 Accent 3" w:uiPriority="48"/>
+    <w:lsdException w:name="List Table 4 Accent 3" w:uiPriority="49"/>
+    <w:lsdException w:name="List Table 5 Dark Accent 3" w:uiPriority="50"/>
+    <w:lsdException w:name="List Table 6 Colorful Accent 3" w:uiPriority="51"/>
+    <w:lsdException w:name="List Table 7 Colorful Accent 3" w:uiPriority="52"/>
+    <w:lsdException w:name="List Table 1 Light Accent 4" w:uiPriority="46"/>
+    <w:lsdException w:name="List Table 2 Accent 4" w:uiPriority="47"/>
+    <w:lsdException w:name="List Table 3 Accent 4" w:uiPriority="48"/>
+    <w:lsdException w:name="List Table 4 Accent 4" w:uiPriority="49"/>
+    <w:lsdException w:name="List Table 5 Dark Accent 4" w:uiPriority="50"/>
+    <w:lsdException w:name="List Table 6 Colorful Accent 4" w:uiPriority="51"/>
+    <w:lsdException w:name="List Table 7 Colorful Accent 4" w:uiPriority="52"/>
+    <w:lsdException w:name="List Table 1 Light Accent 5" w:uiPriority="46"/>
+    <w:lsdException w:name="List Table 2 Accent 5" w:uiPriority="47"/>
+    <w:lsdException w:name="List Table 3 Accent 5" w:uiPriority="48"/>
+    <w:lsdException w:name="List Table 4 Accent 5" w:uiPriority="49"/>
+    <w:lsdException w:name="List Table 5 Dark Accent 5" w:uiPriority="50"/>
+    <w:lsdException w:name="List Table 6 Colorful Accent 5" w:uiPriority="51"/>
+    <w:lsdException w:name="List Table 7 Colorful Accent 5" w:uiPriority="52"/>
+    <w:lsdException w:name="List Table 1 Light Accent 6" w:uiPriority="46"/>
+    <w:lsdException w:name="List Table 2 Accent 6" w:uiPriority="47"/>
+    <w:lsdException w:name="List Table 3 Accent 6" w:uiPriority="48"/>
+    <w:lsdException w:name="List Table 4 Accent 6" w:uiPriority="49"/>
+    <w:lsdException w:name="List Table 5 Dark Accent 6" w:uiPriority="50"/>
+    <w:lsdException w:name="List Table 6 Colorful Accent 6" w:uiPriority="51"/>
+    <w:lsdException w:name="List Table 7 Colorful Accent 6" w:uiPriority="52"/>
   </w:latentStyles>
   <w:style w:type="paragraph" w:default="1" w:styleId="Normal">
     <w:name w:val="Normal"/>

</xml_diff>